<commit_message>
referencias adicionadas (faltam as do Vue.js)
</commit_message>
<xml_diff>
--- a/relatorio - proj5 web Meteo com IA.docx
+++ b/relatorio - proj5 web Meteo com IA.docx
@@ -134,8 +134,20 @@
           <w:sz w:val="40"/>
           <w:szCs w:val="40"/>
         </w:rPr>
-        <w:t>Site Web Meteo</w:t>
-      </w:r>
+        <w:t xml:space="preserve">Site Web </w:t>
+      </w:r>
+      <w:proofErr w:type="spellStart"/>
+      <w:r>
+        <w:rPr>
+          <w:b/>
+          <w:i/>
+          <w:iCs/>
+          <w:sz w:val="40"/>
+          <w:szCs w:val="40"/>
+        </w:rPr>
+        <w:t>Meteo</w:t>
+      </w:r>
+      <w:proofErr w:type="spellEnd"/>
       <w:r>
         <w:rPr>
           <w:b/>
@@ -430,8 +442,20 @@
           <w:sz w:val="40"/>
           <w:szCs w:val="40"/>
         </w:rPr>
-        <w:t>Site Web Meteo</w:t>
-      </w:r>
+        <w:t xml:space="preserve">Site Web </w:t>
+      </w:r>
+      <w:proofErr w:type="spellStart"/>
+      <w:r>
+        <w:rPr>
+          <w:b/>
+          <w:i/>
+          <w:iCs/>
+          <w:sz w:val="40"/>
+          <w:szCs w:val="40"/>
+        </w:rPr>
+        <w:t>Meteo</w:t>
+      </w:r>
+      <w:proofErr w:type="spellEnd"/>
       <w:r>
         <w:rPr>
           <w:b/>
@@ -861,13 +885,31 @@
       <w:r>
         <w:t xml:space="preserve">que serão utilizadas para prever a precipitação em Leiria. Neste projeto serão testadas técnicas de inteligência artificial com redes neuronais artificiais em </w:t>
       </w:r>
-      <w:r>
-        <w:rPr>
-          <w:i/>
-          <w:iCs/>
-        </w:rPr>
-        <w:t>Deep Learning</w:t>
-      </w:r>
+      <w:proofErr w:type="spellStart"/>
+      <w:r>
+        <w:rPr>
+          <w:i/>
+          <w:iCs/>
+        </w:rPr>
+        <w:t>Deep</w:t>
+      </w:r>
+      <w:proofErr w:type="spellEnd"/>
+      <w:r>
+        <w:rPr>
+          <w:i/>
+          <w:iCs/>
+        </w:rPr>
+        <w:t xml:space="preserve"> </w:t>
+      </w:r>
+      <w:proofErr w:type="spellStart"/>
+      <w:r>
+        <w:rPr>
+          <w:i/>
+          <w:iCs/>
+        </w:rPr>
+        <w:t>Learning</w:t>
+      </w:r>
+      <w:proofErr w:type="spellEnd"/>
       <w:r>
         <w:t>.</w:t>
       </w:r>
@@ -923,13 +965,31 @@
       <w:r>
         <w:t xml:space="preserve"> </w:t>
       </w:r>
-      <w:r>
-        <w:rPr>
-          <w:i/>
-          <w:iCs/>
-        </w:rPr>
-        <w:t>Deep Learning</w:t>
-      </w:r>
+      <w:proofErr w:type="spellStart"/>
+      <w:r>
+        <w:rPr>
+          <w:i/>
+          <w:iCs/>
+        </w:rPr>
+        <w:t>Deep</w:t>
+      </w:r>
+      <w:proofErr w:type="spellEnd"/>
+      <w:r>
+        <w:rPr>
+          <w:i/>
+          <w:iCs/>
+        </w:rPr>
+        <w:t xml:space="preserve"> </w:t>
+      </w:r>
+      <w:proofErr w:type="spellStart"/>
+      <w:r>
+        <w:rPr>
+          <w:i/>
+          <w:iCs/>
+        </w:rPr>
+        <w:t>Learning</w:t>
+      </w:r>
+      <w:proofErr w:type="spellEnd"/>
       <w:r>
         <w:t>, CNN, Meteorologia</w:t>
       </w:r>
@@ -9054,8 +9114,17 @@
                 <w:i/>
                 <w:iCs/>
               </w:rPr>
-              <w:t xml:space="preserve"> Learning</w:t>
+              <w:t xml:space="preserve"> </w:t>
             </w:r>
+            <w:proofErr w:type="spellStart"/>
+            <w:r>
+              <w:rPr>
+                <w:i/>
+                <w:iCs/>
+              </w:rPr>
+              <w:t>Learning</w:t>
+            </w:r>
+            <w:proofErr w:type="spellEnd"/>
           </w:p>
         </w:tc>
       </w:tr>
@@ -9301,7 +9370,15 @@
         <w:t>on</w:t>
       </w:r>
       <w:r>
-        <w:t xml:space="preserve">ais convolucionais são um tipo de algoritmo de </w:t>
+        <w:t xml:space="preserve">ais </w:t>
+      </w:r>
+      <w:proofErr w:type="spellStart"/>
+      <w:r>
+        <w:t>convolucionais</w:t>
+      </w:r>
+      <w:proofErr w:type="spellEnd"/>
+      <w:r>
+        <w:t xml:space="preserve"> são um tipo de algoritmo de </w:t>
       </w:r>
       <w:proofErr w:type="spellStart"/>
       <w:r>
@@ -9503,6 +9580,7 @@
         <w:t xml:space="preserve"> </w:t>
       </w:r>
       <w:bookmarkStart w:id="28" w:name="_Toc139902931"/>
+      <w:proofErr w:type="spellStart"/>
       <w:r>
         <w:rPr>
           <w:i/>
@@ -9510,9 +9588,11 @@
         </w:rPr>
         <w:t>Deep</w:t>
       </w:r>
+      <w:proofErr w:type="spellEnd"/>
       <w:r>
         <w:t xml:space="preserve"> </w:t>
       </w:r>
+      <w:proofErr w:type="spellStart"/>
       <w:r>
         <w:rPr>
           <w:i/>
@@ -9521,15 +9601,34 @@
         <w:t>Learning</w:t>
       </w:r>
       <w:bookmarkEnd w:id="28"/>
-    </w:p>
-    <w:p>
-      <w:r>
-        <w:rPr>
-          <w:i/>
-          <w:iCs/>
-        </w:rPr>
-        <w:t>Deep Learning</w:t>
-      </w:r>
+      <w:proofErr w:type="spellEnd"/>
+    </w:p>
+    <w:p>
+      <w:proofErr w:type="spellStart"/>
+      <w:r>
+        <w:rPr>
+          <w:i/>
+          <w:iCs/>
+        </w:rPr>
+        <w:t>Deep</w:t>
+      </w:r>
+      <w:proofErr w:type="spellEnd"/>
+      <w:r>
+        <w:rPr>
+          <w:i/>
+          <w:iCs/>
+        </w:rPr>
+        <w:t xml:space="preserve"> </w:t>
+      </w:r>
+      <w:proofErr w:type="spellStart"/>
+      <w:r>
+        <w:rPr>
+          <w:i/>
+          <w:iCs/>
+        </w:rPr>
+        <w:t>Learning</w:t>
+      </w:r>
+      <w:proofErr w:type="spellEnd"/>
       <w:r>
         <w:t xml:space="preserve"> é uma téc</w:t>
       </w:r>
@@ -9545,13 +9644,31 @@
       <w:r>
         <w:t xml:space="preserve">que visa replicar o funcionamento do cérebro humano. Para explicar o </w:t>
       </w:r>
-      <w:r>
-        <w:rPr>
-          <w:i/>
-          <w:iCs/>
-        </w:rPr>
-        <w:t>Deep Learning</w:t>
-      </w:r>
+      <w:proofErr w:type="spellStart"/>
+      <w:r>
+        <w:rPr>
+          <w:i/>
+          <w:iCs/>
+        </w:rPr>
+        <w:t>Deep</w:t>
+      </w:r>
+      <w:proofErr w:type="spellEnd"/>
+      <w:r>
+        <w:rPr>
+          <w:i/>
+          <w:iCs/>
+        </w:rPr>
+        <w:t xml:space="preserve"> </w:t>
+      </w:r>
+      <w:proofErr w:type="spellStart"/>
+      <w:r>
+        <w:rPr>
+          <w:i/>
+          <w:iCs/>
+        </w:rPr>
+        <w:t>Learning</w:t>
+      </w:r>
+      <w:proofErr w:type="spellEnd"/>
       <w:r>
         <w:t xml:space="preserve"> de forma simples, envolve a construção de </w:t>
       </w:r>
@@ -9730,23 +9847,59 @@
       <w:r>
         <w:t xml:space="preserve">O objetivo principal do </w:t>
       </w:r>
-      <w:r>
-        <w:rPr>
-          <w:i/>
-          <w:iCs/>
-        </w:rPr>
-        <w:t>Deep Learning</w:t>
-      </w:r>
+      <w:proofErr w:type="spellStart"/>
+      <w:r>
+        <w:rPr>
+          <w:i/>
+          <w:iCs/>
+        </w:rPr>
+        <w:t>Deep</w:t>
+      </w:r>
+      <w:proofErr w:type="spellEnd"/>
+      <w:r>
+        <w:rPr>
+          <w:i/>
+          <w:iCs/>
+        </w:rPr>
+        <w:t xml:space="preserve"> </w:t>
+      </w:r>
+      <w:proofErr w:type="spellStart"/>
+      <w:r>
+        <w:rPr>
+          <w:i/>
+          <w:iCs/>
+        </w:rPr>
+        <w:t>Learning</w:t>
+      </w:r>
+      <w:proofErr w:type="spellEnd"/>
       <w:r>
         <w:t xml:space="preserve"> é permitir que as máquinas façam previsões precisas e realizem tarefas sem a intervenção humana. Ao imitar o comportamento do cérebro humano, os algoritmos de </w:t>
       </w:r>
-      <w:r>
-        <w:rPr>
-          <w:i/>
-          <w:iCs/>
-        </w:rPr>
-        <w:t>Deep Learning</w:t>
-      </w:r>
+      <w:proofErr w:type="spellStart"/>
+      <w:r>
+        <w:rPr>
+          <w:i/>
+          <w:iCs/>
+        </w:rPr>
+        <w:t>Deep</w:t>
+      </w:r>
+      <w:proofErr w:type="spellEnd"/>
+      <w:r>
+        <w:rPr>
+          <w:i/>
+          <w:iCs/>
+        </w:rPr>
+        <w:t xml:space="preserve"> </w:t>
+      </w:r>
+      <w:proofErr w:type="spellStart"/>
+      <w:r>
+        <w:rPr>
+          <w:i/>
+          <w:iCs/>
+        </w:rPr>
+        <w:t>Learning</w:t>
+      </w:r>
+      <w:proofErr w:type="spellEnd"/>
       <w:r>
         <w:t xml:space="preserve"> podem processar e interpretar padrões e características complexas nos dados, permitindo-lhes identificar e classificar informações com uma precisão cada vez maior.</w:t>
       </w:r>
@@ -9755,23 +9908,59 @@
       <w:r>
         <w:t xml:space="preserve">A implementação da tecnologia de </w:t>
       </w:r>
-      <w:r>
-        <w:rPr>
-          <w:i/>
-          <w:iCs/>
-        </w:rPr>
-        <w:t>Deep Learning</w:t>
-      </w:r>
+      <w:proofErr w:type="spellStart"/>
+      <w:r>
+        <w:rPr>
+          <w:i/>
+          <w:iCs/>
+        </w:rPr>
+        <w:t>Deep</w:t>
+      </w:r>
+      <w:proofErr w:type="spellEnd"/>
+      <w:r>
+        <w:rPr>
+          <w:i/>
+          <w:iCs/>
+        </w:rPr>
+        <w:t xml:space="preserve"> </w:t>
+      </w:r>
+      <w:proofErr w:type="spellStart"/>
+      <w:r>
+        <w:rPr>
+          <w:i/>
+          <w:iCs/>
+        </w:rPr>
+        <w:t>Learning</w:t>
+      </w:r>
+      <w:proofErr w:type="spellEnd"/>
       <w:r>
         <w:t xml:space="preserve"> tem levado a avanços significativos em várias aplicações e serviços. Produtos e serviços do dia a dia, como assistentes virtuais, comandos de TV por voz e sistemas de deteção de fraude em cartões de crédito, dependem de algoritmos de </w:t>
       </w:r>
-      <w:r>
-        <w:rPr>
-          <w:i/>
-          <w:iCs/>
-        </w:rPr>
-        <w:t>Deep Learning</w:t>
-      </w:r>
+      <w:proofErr w:type="spellStart"/>
+      <w:r>
+        <w:rPr>
+          <w:i/>
+          <w:iCs/>
+        </w:rPr>
+        <w:t>Deep</w:t>
+      </w:r>
+      <w:proofErr w:type="spellEnd"/>
+      <w:r>
+        <w:rPr>
+          <w:i/>
+          <w:iCs/>
+        </w:rPr>
+        <w:t xml:space="preserve"> </w:t>
+      </w:r>
+      <w:proofErr w:type="spellStart"/>
+      <w:r>
+        <w:rPr>
+          <w:i/>
+          <w:iCs/>
+        </w:rPr>
+        <w:t>Learning</w:t>
+      </w:r>
+      <w:proofErr w:type="spellEnd"/>
       <w:r>
         <w:t xml:space="preserve">. Além disso, tecnologias emergentes, como carros </w:t>
       </w:r>
@@ -9781,13 +9970,31 @@
       <w:r>
         <w:t xml:space="preserve">, utilizam amplamente o </w:t>
       </w:r>
-      <w:r>
-        <w:rPr>
-          <w:i/>
-          <w:iCs/>
-        </w:rPr>
-        <w:t>Deep Learning</w:t>
-      </w:r>
+      <w:proofErr w:type="spellStart"/>
+      <w:r>
+        <w:rPr>
+          <w:i/>
+          <w:iCs/>
+        </w:rPr>
+        <w:t>Deep</w:t>
+      </w:r>
+      <w:proofErr w:type="spellEnd"/>
+      <w:r>
+        <w:rPr>
+          <w:i/>
+          <w:iCs/>
+        </w:rPr>
+        <w:t xml:space="preserve"> </w:t>
+      </w:r>
+      <w:proofErr w:type="spellStart"/>
+      <w:r>
+        <w:rPr>
+          <w:i/>
+          <w:iCs/>
+        </w:rPr>
+        <w:t>Learning</w:t>
+      </w:r>
+      <w:proofErr w:type="spellEnd"/>
       <w:r>
         <w:t xml:space="preserve"> para a sua operação.</w:t>
       </w:r>
@@ -9796,13 +10003,31 @@
       <w:r>
         <w:t xml:space="preserve">Ao aproveitar o potencial do </w:t>
       </w:r>
-      <w:r>
-        <w:rPr>
-          <w:i/>
-          <w:iCs/>
-        </w:rPr>
-        <w:t>Deep Learning</w:t>
-      </w:r>
+      <w:proofErr w:type="spellStart"/>
+      <w:r>
+        <w:rPr>
+          <w:i/>
+          <w:iCs/>
+        </w:rPr>
+        <w:t>Deep</w:t>
+      </w:r>
+      <w:proofErr w:type="spellEnd"/>
+      <w:r>
+        <w:rPr>
+          <w:i/>
+          <w:iCs/>
+        </w:rPr>
+        <w:t xml:space="preserve"> </w:t>
+      </w:r>
+      <w:proofErr w:type="spellStart"/>
+      <w:r>
+        <w:rPr>
+          <w:i/>
+          <w:iCs/>
+        </w:rPr>
+        <w:t>Learning</w:t>
+      </w:r>
+      <w:proofErr w:type="spellEnd"/>
       <w:r>
         <w:t>, as máquinas tornam</w:t>
       </w:r>
@@ -9824,6 +10049,39 @@
       <w:r>
         <w:t xml:space="preserve"> a automação, abrindo o caminho para sistemas mais inteligentes e eficientes em diferentes setores</w:t>
       </w:r>
+      <w:r>
+        <w:t xml:space="preserve"> </w:t>
+      </w:r>
+      <w:sdt>
+        <w:sdtPr>
+          <w:id w:val="-538815038"/>
+          <w:citation/>
+        </w:sdtPr>
+        <w:sdtContent>
+          <w:r>
+            <w:fldChar w:fldCharType="begin"/>
+          </w:r>
+          <w:r>
+            <w:rPr>
+              <w:lang w:val="pt-BR"/>
+            </w:rPr>
+            <w:instrText xml:space="preserve"> CITATION Ann19 \l 1033 </w:instrText>
+          </w:r>
+          <w:r>
+            <w:fldChar w:fldCharType="separate"/>
+          </w:r>
+          <w:r>
+            <w:rPr>
+              <w:noProof/>
+              <w:lang w:val="pt-BR"/>
+            </w:rPr>
+            <w:t>[1]</w:t>
+          </w:r>
+          <w:r>
+            <w:fldChar w:fldCharType="end"/>
+          </w:r>
+        </w:sdtContent>
+      </w:sdt>
       <w:r>
         <w:t>.</w:t>
       </w:r>
@@ -10036,7 +10294,43 @@
       </w:r>
       <w:proofErr w:type="spellEnd"/>
       <w:r>
-        <w:t xml:space="preserve"> é ajustado durante o processo de treino juntamente com os outros pesos das conexões para otimizar o desempenho do neurónio artificial. </w:t>
+        <w:t xml:space="preserve"> é ajustado durante o processo de treino juntamente com os outros pesos das conexões para otimizar o desempenho do neurónio artificial</w:t>
+      </w:r>
+      <w:r>
+        <w:t xml:space="preserve"> </w:t>
+      </w:r>
+      <w:sdt>
+        <w:sdtPr>
+          <w:id w:val="-2035258097"/>
+          <w:citation/>
+        </w:sdtPr>
+        <w:sdtContent>
+          <w:r>
+            <w:fldChar w:fldCharType="begin"/>
+          </w:r>
+          <w:r>
+            <w:rPr>
+              <w:lang w:val="pt-BR"/>
+            </w:rPr>
+            <w:instrText xml:space="preserve"> CITATION Mau21 \l 1033 </w:instrText>
+          </w:r>
+          <w:r>
+            <w:fldChar w:fldCharType="separate"/>
+          </w:r>
+          <w:r>
+            <w:rPr>
+              <w:noProof/>
+              <w:lang w:val="pt-BR"/>
+            </w:rPr>
+            <w:t>[2]</w:t>
+          </w:r>
+          <w:r>
+            <w:fldChar w:fldCharType="end"/>
+          </w:r>
+        </w:sdtContent>
+      </w:sdt>
+      <w:r>
+        <w:t xml:space="preserve">. </w:t>
       </w:r>
     </w:p>
     <w:p>
@@ -10126,7 +10420,43 @@
     </w:p>
     <w:p>
       <w:r>
-        <w:t>Portanto, a função de ativação desempenha um papel crucial na tomada de decisão dos neurónios artificiais, permitindo que a rede neuronal processe informações, aprenda padrões e faça previsões com base nos dados de entrada.</w:t>
+        <w:t>Portanto, a função de ativação desempenha um papel crucial na tomada de decisão dos neurónios artificiais, permitindo que a rede neuronal processe informações, aprenda padrões e faça previsões com base nos dados de entrada</w:t>
+      </w:r>
+      <w:r>
+        <w:t xml:space="preserve"> </w:t>
+      </w:r>
+      <w:sdt>
+        <w:sdtPr>
+          <w:id w:val="-1523008874"/>
+          <w:citation/>
+        </w:sdtPr>
+        <w:sdtContent>
+          <w:r>
+            <w:fldChar w:fldCharType="begin"/>
+          </w:r>
+          <w:r>
+            <w:rPr>
+              <w:lang w:val="pt-BR"/>
+            </w:rPr>
+            <w:instrText xml:space="preserve"> CITATION Sag21 \l 1033 </w:instrText>
+          </w:r>
+          <w:r>
+            <w:fldChar w:fldCharType="separate"/>
+          </w:r>
+          <w:r>
+            <w:rPr>
+              <w:noProof/>
+              <w:lang w:val="pt-BR"/>
+            </w:rPr>
+            <w:t>[3]</w:t>
+          </w:r>
+          <w:r>
+            <w:fldChar w:fldCharType="end"/>
+          </w:r>
+        </w:sdtContent>
+      </w:sdt>
+      <w:r>
+        <w:t>.</w:t>
       </w:r>
     </w:p>
     <w:p>
@@ -10141,7 +10471,43 @@
     </w:p>
     <w:p>
       <w:r>
-        <w:t>Uma rede neuronal é composta por um conjunto de camadas interligadas. Cada camada é formada por neurónios que recebem parâmetros de entrada e passam por um processo de atribuição de pesos e aplicação de uma função de ativação.</w:t>
+        <w:t>Uma rede neuronal é composta por um conjunto de camadas interligadas. Cada camada é formada por neurónios que recebem parâmetros de entrada e passam por um processo de atribuição de pesos e aplicação de uma função de ativação</w:t>
+      </w:r>
+      <w:r>
+        <w:t xml:space="preserve"> </w:t>
+      </w:r>
+      <w:sdt>
+        <w:sdtPr>
+          <w:id w:val="52277734"/>
+          <w:citation/>
+        </w:sdtPr>
+        <w:sdtContent>
+          <w:r>
+            <w:fldChar w:fldCharType="begin"/>
+          </w:r>
+          <w:r>
+            <w:rPr>
+              <w:lang w:val="pt-BR"/>
+            </w:rPr>
+            <w:instrText xml:space="preserve"> CITATION And17 \l 1033 </w:instrText>
+          </w:r>
+          <w:r>
+            <w:fldChar w:fldCharType="separate"/>
+          </w:r>
+          <w:r>
+            <w:rPr>
+              <w:noProof/>
+              <w:lang w:val="pt-BR"/>
+            </w:rPr>
+            <w:t>[4]</w:t>
+          </w:r>
+          <w:r>
+            <w:fldChar w:fldCharType="end"/>
+          </w:r>
+        </w:sdtContent>
+      </w:sdt>
+      <w:r>
+        <w:t>.</w:t>
       </w:r>
     </w:p>
     <w:p>
@@ -10194,6 +10560,61 @@
         <w:t>propagation</w:t>
       </w:r>
       <w:proofErr w:type="spellEnd"/>
+      <w:r>
+        <w:rPr>
+          <w:i/>
+          <w:iCs/>
+        </w:rPr>
+        <w:t xml:space="preserve"> </w:t>
+      </w:r>
+      <w:sdt>
+        <w:sdtPr>
+          <w:rPr>
+            <w:i/>
+            <w:iCs/>
+          </w:rPr>
+          <w:id w:val="708223386"/>
+          <w:citation/>
+        </w:sdtPr>
+        <w:sdtContent>
+          <w:r>
+            <w:rPr>
+              <w:i/>
+              <w:iCs/>
+            </w:rPr>
+            <w:fldChar w:fldCharType="begin"/>
+          </w:r>
+          <w:r>
+            <w:rPr>
+              <w:i/>
+              <w:iCs/>
+              <w:lang w:val="pt-BR"/>
+            </w:rPr>
+            <w:instrText xml:space="preserve"> CITATION Mat17 \l 1033 </w:instrText>
+          </w:r>
+          <w:r>
+            <w:rPr>
+              <w:i/>
+              <w:iCs/>
+            </w:rPr>
+            <w:fldChar w:fldCharType="separate"/>
+          </w:r>
+          <w:r>
+            <w:rPr>
+              <w:noProof/>
+              <w:lang w:val="pt-BR"/>
+            </w:rPr>
+            <w:t>[5]</w:t>
+          </w:r>
+          <w:r>
+            <w:rPr>
+              <w:i/>
+              <w:iCs/>
+            </w:rPr>
+            <w:fldChar w:fldCharType="end"/>
+          </w:r>
+        </w:sdtContent>
+      </w:sdt>
       <w:r>
         <w:t>.</w:t>
       </w:r>
@@ -10300,6 +10721,39 @@
         <w:t>pertencer à classe associada a esse neurónio</w:t>
       </w:r>
       <w:r>
+        <w:t xml:space="preserve"> </w:t>
+      </w:r>
+      <w:sdt>
+        <w:sdtPr>
+          <w:id w:val="1130818735"/>
+          <w:citation/>
+        </w:sdtPr>
+        <w:sdtContent>
+          <w:r>
+            <w:fldChar w:fldCharType="begin"/>
+          </w:r>
+          <w:r>
+            <w:rPr>
+              <w:lang w:val="pt-BR"/>
+            </w:rPr>
+            <w:instrText xml:space="preserve"> CITATION Sha21 \l 1033 </w:instrText>
+          </w:r>
+          <w:r>
+            <w:fldChar w:fldCharType="separate"/>
+          </w:r>
+          <w:r>
+            <w:rPr>
+              <w:noProof/>
+              <w:lang w:val="pt-BR"/>
+            </w:rPr>
+            <w:t>[6]</w:t>
+          </w:r>
+          <w:r>
+            <w:fldChar w:fldCharType="end"/>
+          </w:r>
+        </w:sdtContent>
+      </w:sdt>
+      <w:r>
         <w:t>.</w:t>
       </w:r>
     </w:p>
@@ -10358,13 +10812,31 @@
       <w:r>
         <w:t xml:space="preserve">As aplicações em </w:t>
       </w:r>
-      <w:r>
-        <w:rPr>
-          <w:i/>
-          <w:iCs/>
-        </w:rPr>
-        <w:t>Deep Learning</w:t>
-      </w:r>
+      <w:proofErr w:type="spellStart"/>
+      <w:r>
+        <w:rPr>
+          <w:i/>
+          <w:iCs/>
+        </w:rPr>
+        <w:t>Deep</w:t>
+      </w:r>
+      <w:proofErr w:type="spellEnd"/>
+      <w:r>
+        <w:rPr>
+          <w:i/>
+          <w:iCs/>
+        </w:rPr>
+        <w:t xml:space="preserve"> </w:t>
+      </w:r>
+      <w:proofErr w:type="spellStart"/>
+      <w:r>
+        <w:rPr>
+          <w:i/>
+          <w:iCs/>
+        </w:rPr>
+        <w:t>Learning</w:t>
+      </w:r>
+      <w:proofErr w:type="spellEnd"/>
       <w:r>
         <w:t xml:space="preserve"> estão presentes no nosso quotidiano, embora, na maioria dos casos, estão tão bem integradas nos produtos e serviços que os utilizadores não têm conhecimento do complexo processamento de dados que ocorre.</w:t>
       </w:r>
@@ -10390,26 +10862,62 @@
       <w:r>
         <w:t xml:space="preserve">Os algoritmos </w:t>
       </w:r>
-      <w:r>
-        <w:rPr>
-          <w:i/>
-          <w:iCs/>
-        </w:rPr>
-        <w:t>Deep Learning</w:t>
-      </w:r>
+      <w:proofErr w:type="spellStart"/>
+      <w:r>
+        <w:rPr>
+          <w:i/>
+          <w:iCs/>
+        </w:rPr>
+        <w:t>Deep</w:t>
+      </w:r>
+      <w:proofErr w:type="spellEnd"/>
+      <w:r>
+        <w:rPr>
+          <w:i/>
+          <w:iCs/>
+        </w:rPr>
+        <w:t xml:space="preserve"> </w:t>
+      </w:r>
+      <w:proofErr w:type="spellStart"/>
+      <w:r>
+        <w:rPr>
+          <w:i/>
+          <w:iCs/>
+        </w:rPr>
+        <w:t>Learning</w:t>
+      </w:r>
+      <w:proofErr w:type="spellEnd"/>
       <w:r>
         <w:t xml:space="preserve"> podem analisar e aprender com dados transacionais para identificar padrões perigosos que indiquem possíveis atividades fraudulentas ou criminosas. Aplicações de reconhecimento de voz, visão computacional e </w:t>
       </w:r>
       <w:r>
         <w:t xml:space="preserve">outras áreas do </w:t>
       </w:r>
-      <w:r>
-        <w:rPr>
-          <w:i/>
-          <w:iCs/>
-        </w:rPr>
-        <w:t>Deep Learning</w:t>
-      </w:r>
+      <w:proofErr w:type="spellStart"/>
+      <w:r>
+        <w:rPr>
+          <w:i/>
+          <w:iCs/>
+        </w:rPr>
+        <w:t>Deep</w:t>
+      </w:r>
+      <w:proofErr w:type="spellEnd"/>
+      <w:r>
+        <w:rPr>
+          <w:i/>
+          <w:iCs/>
+        </w:rPr>
+        <w:t xml:space="preserve"> </w:t>
+      </w:r>
+      <w:proofErr w:type="spellStart"/>
+      <w:r>
+        <w:rPr>
+          <w:i/>
+          <w:iCs/>
+        </w:rPr>
+        <w:t>Learning</w:t>
+      </w:r>
+      <w:proofErr w:type="spellEnd"/>
       <w:r>
         <w:t xml:space="preserve"> podem melhorar a eficiência e eficácia da análise investigativa, extraindo padrões e evidências de gravações de som e vídeo, imagens e documentos. Isto ajuda as forças de segurança a analisar grandes quantidades de dados de forma mais rápida e precisa.</w:t>
       </w:r>
@@ -10454,16 +10962,35 @@
       <w:r>
         <w:t xml:space="preserve">Muitas organizações incorporam tecnologia com </w:t>
       </w:r>
-      <w:r>
-        <w:rPr>
-          <w:i/>
-          <w:iCs/>
-        </w:rPr>
-        <w:t>Deep Learning</w:t>
-      </w:r>
+      <w:proofErr w:type="spellStart"/>
+      <w:r>
+        <w:rPr>
+          <w:i/>
+          <w:iCs/>
+        </w:rPr>
+        <w:t>Deep</w:t>
+      </w:r>
+      <w:proofErr w:type="spellEnd"/>
+      <w:r>
+        <w:rPr>
+          <w:i/>
+          <w:iCs/>
+        </w:rPr>
+        <w:t xml:space="preserve"> </w:t>
+      </w:r>
+      <w:proofErr w:type="spellStart"/>
+      <w:r>
+        <w:rPr>
+          <w:i/>
+          <w:iCs/>
+        </w:rPr>
+        <w:t>Learning</w:t>
+      </w:r>
+      <w:proofErr w:type="spellEnd"/>
       <w:r>
         <w:t xml:space="preserve"> nos seus processos de atendimento ao cliente. Os </w:t>
       </w:r>
+      <w:proofErr w:type="spellStart"/>
       <w:r>
         <w:rPr>
           <w:i/>
@@ -10472,9 +10999,11 @@
         </w:rPr>
         <w:t>chatbots</w:t>
       </w:r>
+      <w:proofErr w:type="spellEnd"/>
       <w:r>
         <w:t xml:space="preserve">, amplamente utilizados em várias aplicações, serviços e portais de atendimento ao cliente, são uma forma de inteligência artificial. Os </w:t>
       </w:r>
+      <w:proofErr w:type="spellStart"/>
       <w:r>
         <w:rPr>
           <w:i/>
@@ -10483,6 +11012,7 @@
         </w:rPr>
         <w:t>chatbots</w:t>
       </w:r>
+      <w:proofErr w:type="spellEnd"/>
       <w:r>
         <w:t xml:space="preserve"> tradicionais usam linguagem </w:t>
       </w:r>
@@ -10500,6 +11030,7 @@
       <w:r>
         <w:t xml:space="preserve">No entanto, soluções de </w:t>
       </w:r>
+      <w:proofErr w:type="spellStart"/>
       <w:r>
         <w:rPr>
           <w:i/>
@@ -10508,12 +11039,14 @@
         </w:rPr>
         <w:t>chatbot</w:t>
       </w:r>
+      <w:proofErr w:type="spellEnd"/>
       <w:r>
         <w:t xml:space="preserve"> mais sofisticadas tentam determinar, </w:t>
       </w:r>
       <w:r>
         <w:t xml:space="preserve">se existem múltiplas respostas para perguntas indeterminadas. Com base nas respostas recebidas, o </w:t>
       </w:r>
+      <w:proofErr w:type="spellStart"/>
       <w:r>
         <w:rPr>
           <w:i/>
@@ -10522,6 +11055,7 @@
         </w:rPr>
         <w:t>chatbot</w:t>
       </w:r>
+      <w:proofErr w:type="spellEnd"/>
       <w:r>
         <w:t xml:space="preserve"> tenta responder a essas perguntas diretamente ou encaminhar a conversa para um utilizador humano.</w:t>
       </w:r>
@@ -10604,6 +11138,7 @@
       <w:r>
         <w:t xml:space="preserve">, ampliam a ideia de um </w:t>
       </w:r>
+      <w:proofErr w:type="spellStart"/>
       <w:r>
         <w:rPr>
           <w:i/>
@@ -10612,6 +11147,7 @@
         </w:rPr>
         <w:t>chatbot</w:t>
       </w:r>
+      <w:proofErr w:type="spellEnd"/>
       <w:r>
         <w:t>, permitindo a funcionalidade de reconhecimento de voz. Isto cria um novo método para envolver utilizadores de forma personalizada.</w:t>
       </w:r>
@@ -10635,13 +11171,31 @@
       <w:r>
         <w:t xml:space="preserve">A indústria da saúde tem se beneficiado imensamente das capacidades do </w:t>
       </w:r>
-      <w:r>
-        <w:rPr>
-          <w:i/>
-          <w:iCs/>
-        </w:rPr>
-        <w:t>Deep Learning</w:t>
-      </w:r>
+      <w:proofErr w:type="spellStart"/>
+      <w:r>
+        <w:rPr>
+          <w:i/>
+          <w:iCs/>
+        </w:rPr>
+        <w:t>Deep</w:t>
+      </w:r>
+      <w:proofErr w:type="spellEnd"/>
+      <w:r>
+        <w:rPr>
+          <w:i/>
+          <w:iCs/>
+        </w:rPr>
+        <w:t xml:space="preserve"> </w:t>
+      </w:r>
+      <w:proofErr w:type="spellStart"/>
+      <w:r>
+        <w:rPr>
+          <w:i/>
+          <w:iCs/>
+        </w:rPr>
+        <w:t>Learning</w:t>
+      </w:r>
+      <w:proofErr w:type="spellEnd"/>
       <w:r>
         <w:t xml:space="preserve"> desde a digitalização dos registos e imagens hospitalares. Aplicações de reconhecimento de imagens podem apoiar especialistas em imagiologia médica e radiologistas, ajudando-os a analisar e avaliar mais imagens em menos tempo.</w:t>
       </w:r>
@@ -10650,6 +11204,7 @@
       <w:r>
         <w:t xml:space="preserve">Estas são apenas algumas das aplicações reais que usam </w:t>
       </w:r>
+      <w:proofErr w:type="spellStart"/>
       <w:r>
         <w:rPr>
           <w:i/>
@@ -10657,9 +11212,11 @@
         </w:rPr>
         <w:t>Deep</w:t>
       </w:r>
+      <w:proofErr w:type="spellEnd"/>
       <w:r>
         <w:t xml:space="preserve"> </w:t>
       </w:r>
+      <w:proofErr w:type="spellStart"/>
       <w:r>
         <w:rPr>
           <w:i/>
@@ -10667,21 +11224,76 @@
         </w:rPr>
         <w:t>Learning</w:t>
       </w:r>
+      <w:proofErr w:type="spellEnd"/>
       <w:r>
         <w:t xml:space="preserve"> que estão a transformar diferentes setores da sociedade</w:t>
       </w:r>
       <w:r>
         <w:t xml:space="preserve">, melhorando a eficiência, precisão e qualidade dos serviços prestados. Com o avanço contínuo da tecnologia, espera-se que o campo do </w:t>
       </w:r>
-      <w:r>
-        <w:rPr>
-          <w:i/>
-          <w:iCs/>
-        </w:rPr>
-        <w:t>Deep Learning</w:t>
-      </w:r>
-      <w:r>
-        <w:t xml:space="preserve"> continue a evoluir e a encontrar novas formas de melhorar a nossa vida diária.</w:t>
+      <w:proofErr w:type="spellStart"/>
+      <w:r>
+        <w:rPr>
+          <w:i/>
+          <w:iCs/>
+        </w:rPr>
+        <w:t>Deep</w:t>
+      </w:r>
+      <w:proofErr w:type="spellEnd"/>
+      <w:r>
+        <w:rPr>
+          <w:i/>
+          <w:iCs/>
+        </w:rPr>
+        <w:t xml:space="preserve"> </w:t>
+      </w:r>
+      <w:proofErr w:type="spellStart"/>
+      <w:r>
+        <w:rPr>
+          <w:i/>
+          <w:iCs/>
+        </w:rPr>
+        <w:t>Learning</w:t>
+      </w:r>
+      <w:proofErr w:type="spellEnd"/>
+      <w:r>
+        <w:t xml:space="preserve"> continue a evoluir e a encontrar novas formas de melhorar a nossa vida diária</w:t>
+      </w:r>
+      <w:r>
+        <w:t xml:space="preserve"> </w:t>
+      </w:r>
+      <w:sdt>
+        <w:sdtPr>
+          <w:id w:val="225970682"/>
+          <w:citation/>
+        </w:sdtPr>
+        <w:sdtContent>
+          <w:r>
+            <w:fldChar w:fldCharType="begin"/>
+          </w:r>
+          <w:r>
+            <w:rPr>
+              <w:lang w:val="pt-BR"/>
+            </w:rPr>
+            <w:instrText xml:space="preserve"> CITATION Van21 \l 1033 </w:instrText>
+          </w:r>
+          <w:r>
+            <w:fldChar w:fldCharType="separate"/>
+          </w:r>
+          <w:r>
+            <w:rPr>
+              <w:noProof/>
+              <w:lang w:val="pt-BR"/>
+            </w:rPr>
+            <w:t>[7]</w:t>
+          </w:r>
+          <w:r>
+            <w:fldChar w:fldCharType="end"/>
+          </w:r>
+        </w:sdtContent>
+      </w:sdt>
+      <w:r>
+        <w:t>.</w:t>
       </w:r>
     </w:p>
     <w:p>
@@ -10764,7 +11376,43 @@
         <w:t xml:space="preserve">e </w:t>
       </w:r>
       <w:r>
-        <w:t>que possuem uma topologia em forma de grade, como uma imagem.</w:t>
+        <w:t>que possuem uma topologia em forma de grade, como uma imagem</w:t>
+      </w:r>
+      <w:r>
+        <w:t xml:space="preserve"> </w:t>
+      </w:r>
+      <w:sdt>
+        <w:sdtPr>
+          <w:id w:val="2014261830"/>
+          <w:citation/>
+        </w:sdtPr>
+        <w:sdtContent>
+          <w:r>
+            <w:fldChar w:fldCharType="begin"/>
+          </w:r>
+          <w:r>
+            <w:rPr>
+              <w:lang w:val="pt-BR"/>
+            </w:rPr>
+            <w:instrText xml:space="preserve"> CITATION Pra18 \l 1033 </w:instrText>
+          </w:r>
+          <w:r>
+            <w:fldChar w:fldCharType="separate"/>
+          </w:r>
+          <w:r>
+            <w:rPr>
+              <w:noProof/>
+              <w:lang w:val="pt-BR"/>
+            </w:rPr>
+            <w:t>[8]</w:t>
+          </w:r>
+          <w:r>
+            <w:fldChar w:fldCharType="end"/>
+          </w:r>
+        </w:sdtContent>
+      </w:sdt>
+      <w:r>
+        <w:t>.</w:t>
       </w:r>
     </w:p>
     <w:p>
@@ -10923,59 +11571,53 @@
       <w:r>
         <w:t xml:space="preserve">será </w:t>
       </w:r>
-      <w:proofErr w:type="gramStart"/>
-      <w:r>
-        <w:t>explicado</w:t>
-      </w:r>
-      <w:proofErr w:type="gramEnd"/>
-      <w:r>
+      <w:r>
+        <w:t>explica</w:t>
+      </w:r>
+      <w:r>
+        <w:t>do</w:t>
+      </w:r>
+      <w:r>
+        <w:t xml:space="preserve"> as camadas mais importantes deste tipo de rede.</w:t>
+      </w:r>
+    </w:p>
+    <w:p>
+      <w:pPr>
+        <w:pStyle w:val="Heading3"/>
+        <w:rPr>
+          <w:i/>
+          <w:iCs/>
+          <w:lang w:val="pt-BR"/>
+        </w:rPr>
+      </w:pPr>
+      <w:bookmarkStart w:id="39" w:name="_Toc139902936"/>
+      <w:proofErr w:type="spellStart"/>
+      <w:r>
+        <w:rPr>
+          <w:i/>
+          <w:iCs/>
+          <w:lang w:val="pt-BR"/>
+        </w:rPr>
+        <w:t>Convolution</w:t>
+      </w:r>
+      <w:proofErr w:type="spellEnd"/>
+      <w:r>
+        <w:rPr>
+          <w:lang w:val="pt-BR"/>
+        </w:rPr>
         <w:t xml:space="preserve"> </w:t>
       </w:r>
       <w:proofErr w:type="spellStart"/>
       <w:r>
-        <w:t>explica</w:t>
-      </w:r>
-      <w:r>
-        <w:t>do</w:t>
-      </w:r>
-      <w:proofErr w:type="spellEnd"/>
-      <w:r>
-        <w:t xml:space="preserve"> as camadas mais importantes deste tipo de rede.</w:t>
-      </w:r>
-    </w:p>
-    <w:p>
-      <w:pPr>
-        <w:pStyle w:val="Heading3"/>
         <w:rPr>
           <w:i/>
           <w:iCs/>
           <w:lang w:val="pt-BR"/>
         </w:rPr>
-      </w:pPr>
-      <w:bookmarkStart w:id="39" w:name="_Toc139902936"/>
-      <w:r>
-        <w:rPr>
-          <w:i/>
-          <w:iCs/>
-          <w:lang w:val="pt-BR"/>
-        </w:rPr>
-        <w:t>Convolution</w:t>
-      </w:r>
-      <w:r>
-        <w:rPr>
-          <w:lang w:val="pt-BR"/>
-        </w:rPr>
-        <w:t xml:space="preserve"> </w:t>
-      </w:r>
-      <w:r>
-        <w:rPr>
-          <w:i/>
-          <w:iCs/>
-          <w:lang w:val="pt-BR"/>
-        </w:rPr>
         <w:t>Layer</w:t>
       </w:r>
       <w:bookmarkEnd w:id="39"/>
+      <w:proofErr w:type="spellEnd"/>
     </w:p>
     <w:p>
       <w:r>
@@ -11212,7 +11854,43 @@
     </w:p>
     <w:p>
       <w:r>
-        <w:t>O mapa de caraterísticas pode ainda ser subjugado a uma função de ativação para extrair ainda mais os pontos mais importantes de uma certa imagem.</w:t>
+        <w:t>O mapa de caraterísticas pode ainda ser subjugado a uma função de ativação para extrair ainda mais os pontos mais importantes de uma certa imagem</w:t>
+      </w:r>
+      <w:r>
+        <w:t xml:space="preserve"> </w:t>
+      </w:r>
+      <w:sdt>
+        <w:sdtPr>
+          <w:id w:val="1289085109"/>
+          <w:citation/>
+        </w:sdtPr>
+        <w:sdtContent>
+          <w:r>
+            <w:fldChar w:fldCharType="begin"/>
+          </w:r>
+          <w:r>
+            <w:rPr>
+              <w:lang w:val="pt-BR"/>
+            </w:rPr>
+            <w:instrText xml:space="preserve"> CITATION Jas19 \l 1033 </w:instrText>
+          </w:r>
+          <w:r>
+            <w:fldChar w:fldCharType="separate"/>
+          </w:r>
+          <w:r>
+            <w:rPr>
+              <w:noProof/>
+              <w:lang w:val="pt-BR"/>
+            </w:rPr>
+            <w:t>[9]</w:t>
+          </w:r>
+          <w:r>
+            <w:fldChar w:fldCharType="end"/>
+          </w:r>
+        </w:sdtContent>
+      </w:sdt>
+      <w:r>
+        <w:t>.</w:t>
       </w:r>
     </w:p>
     <w:p>
@@ -11225,15 +11903,35 @@
         </w:rPr>
       </w:pPr>
       <w:bookmarkStart w:id="42" w:name="_Toc139902937"/>
+      <w:proofErr w:type="spellStart"/>
       <w:r>
         <w:rPr>
           <w:i/>
           <w:iCs/>
           <w:lang w:val="pt-BR"/>
         </w:rPr>
-        <w:t>Pooling Layer</w:t>
+        <w:t>Pooling</w:t>
+      </w:r>
+      <w:proofErr w:type="spellEnd"/>
+      <w:r>
+        <w:rPr>
+          <w:i/>
+          <w:iCs/>
+          <w:lang w:val="pt-BR"/>
+        </w:rPr>
+        <w:t xml:space="preserve"> </w:t>
+      </w:r>
+      <w:proofErr w:type="spellStart"/>
+      <w:r>
+        <w:rPr>
+          <w:i/>
+          <w:iCs/>
+          <w:lang w:val="pt-BR"/>
+        </w:rPr>
+        <w:t>Layer</w:t>
       </w:r>
       <w:bookmarkEnd w:id="42"/>
+      <w:proofErr w:type="spellEnd"/>
     </w:p>
     <w:p>
       <w:r>
@@ -11634,7 +12332,43 @@
     <w:p>
       <w:r>
         <w:lastRenderedPageBreak/>
-        <w:t>Esta camada é utilizada especialmente para reduzir o número de parâmetros da rede de forma a otimizar ainda mais o modelo. No entanto também têm alguns efeitos adversos como a perda de informação detalhada.</w:t>
+        <w:t>Esta camada é utilizada especialmente para reduzir o número de parâmetros da rede de forma a otimizar ainda mais o modelo. No entanto também têm alguns efeitos adversos como a perda de informação detalhada</w:t>
+      </w:r>
+      <w:r>
+        <w:t xml:space="preserve"> </w:t>
+      </w:r>
+      <w:sdt>
+        <w:sdtPr>
+          <w:id w:val="-1704090697"/>
+          <w:citation/>
+        </w:sdtPr>
+        <w:sdtContent>
+          <w:r>
+            <w:fldChar w:fldCharType="begin"/>
+          </w:r>
+          <w:r>
+            <w:rPr>
+              <w:lang w:val="pt-BR"/>
+            </w:rPr>
+            <w:instrText xml:space="preserve"> CITATION Raf22 \l 1033 </w:instrText>
+          </w:r>
+          <w:r>
+            <w:fldChar w:fldCharType="separate"/>
+          </w:r>
+          <w:r>
+            <w:rPr>
+              <w:noProof/>
+              <w:lang w:val="pt-BR"/>
+            </w:rPr>
+            <w:t>[10]</w:t>
+          </w:r>
+          <w:r>
+            <w:fldChar w:fldCharType="end"/>
+          </w:r>
+        </w:sdtContent>
+      </w:sdt>
+      <w:r>
+        <w:t>.</w:t>
       </w:r>
     </w:p>
     <w:p>
@@ -11817,7 +12551,43 @@
       </w:r>
       <w:proofErr w:type="spellEnd"/>
       <w:r>
-        <w:t xml:space="preserve"> normaliza os valores de saída para que eles somem 1, fornecendo assim uma probabilidade para cada classe.</w:t>
+        <w:t xml:space="preserve"> normaliza os valores de saída para que eles somem 1, fornecendo assim uma probabilidade para cada classe</w:t>
+      </w:r>
+      <w:r>
+        <w:t xml:space="preserve"> </w:t>
+      </w:r>
+      <w:sdt>
+        <w:sdtPr>
+          <w:id w:val="254792830"/>
+          <w:citation/>
+        </w:sdtPr>
+        <w:sdtContent>
+          <w:r>
+            <w:fldChar w:fldCharType="begin"/>
+          </w:r>
+          <w:r>
+            <w:rPr>
+              <w:lang w:val="pt-BR"/>
+            </w:rPr>
+            <w:instrText xml:space="preserve"> CITATION Die21 \l 1033 </w:instrText>
+          </w:r>
+          <w:r>
+            <w:fldChar w:fldCharType="separate"/>
+          </w:r>
+          <w:r>
+            <w:rPr>
+              <w:noProof/>
+              <w:lang w:val="pt-BR"/>
+            </w:rPr>
+            <w:t>[11]</w:t>
+          </w:r>
+          <w:r>
+            <w:fldChar w:fldCharType="end"/>
+          </w:r>
+        </w:sdtContent>
+      </w:sdt>
+      <w:r>
+        <w:t>.</w:t>
       </w:r>
     </w:p>
     <w:p>
@@ -12229,6 +12999,39 @@
       <w:r>
         <w:t>)</w:t>
       </w:r>
+      <w:r>
+        <w:t xml:space="preserve"> </w:t>
+      </w:r>
+      <w:sdt>
+        <w:sdtPr>
+          <w:id w:val="176095915"/>
+          <w:citation/>
+        </w:sdtPr>
+        <w:sdtContent>
+          <w:r>
+            <w:fldChar w:fldCharType="begin"/>
+          </w:r>
+          <w:r>
+            <w:rPr>
+              <w:lang w:val="pt-BR"/>
+            </w:rPr>
+            <w:instrText xml:space="preserve"> CITATION Kin22 \l 1033 </w:instrText>
+          </w:r>
+          <w:r>
+            <w:fldChar w:fldCharType="separate"/>
+          </w:r>
+          <w:r>
+            <w:rPr>
+              <w:noProof/>
+              <w:lang w:val="pt-BR"/>
+            </w:rPr>
+            <w:t>[12]</w:t>
+          </w:r>
+          <w:r>
+            <w:fldChar w:fldCharType="end"/>
+          </w:r>
+        </w:sdtContent>
+      </w:sdt>
       <w:r>
         <w:t>.</w:t>
       </w:r>
@@ -12525,7 +13328,43 @@
         <w:t>intermédios</w:t>
       </w:r>
       <w:r>
-        <w:t xml:space="preserve"> à medida que avança.</w:t>
+        <w:t xml:space="preserve"> à medida que avança</w:t>
+      </w:r>
+      <w:r>
+        <w:t xml:space="preserve"> </w:t>
+      </w:r>
+      <w:sdt>
+        <w:sdtPr>
+          <w:id w:val="-911536877"/>
+          <w:citation/>
+        </w:sdtPr>
+        <w:sdtContent>
+          <w:r>
+            <w:fldChar w:fldCharType="begin"/>
+          </w:r>
+          <w:r>
+            <w:rPr>
+              <w:lang w:val="pt-BR"/>
+            </w:rPr>
+            <w:instrText xml:space="preserve"> CITATION Ben20 \l 1033 </w:instrText>
+          </w:r>
+          <w:r>
+            <w:fldChar w:fldCharType="separate"/>
+          </w:r>
+          <w:r>
+            <w:rPr>
+              <w:noProof/>
+              <w:lang w:val="pt-BR"/>
+            </w:rPr>
+            <w:t>[13]</w:t>
+          </w:r>
+          <w:r>
+            <w:fldChar w:fldCharType="end"/>
+          </w:r>
+        </w:sdtContent>
+      </w:sdt>
+      <w:r>
+        <w:t>.</w:t>
       </w:r>
     </w:p>
     <w:p>
@@ -12916,7 +13755,43 @@
       </w:r>
       <w:proofErr w:type="spellEnd"/>
       <w:r>
-        <w:t xml:space="preserve"> diretamente dentro do ambiente de desenvolvimento.</w:t>
+        <w:t xml:space="preserve"> diretamente dentro do ambiente de desenvolvimento</w:t>
+      </w:r>
+      <w:r>
+        <w:t xml:space="preserve"> </w:t>
+      </w:r>
+      <w:sdt>
+        <w:sdtPr>
+          <w:id w:val="-815717945"/>
+          <w:citation/>
+        </w:sdtPr>
+        <w:sdtContent>
+          <w:r>
+            <w:fldChar w:fldCharType="begin"/>
+          </w:r>
+          <w:r>
+            <w:rPr>
+              <w:lang w:val="pt-BR"/>
+            </w:rPr>
+            <w:instrText xml:space="preserve"> CITATION Pri23 \l 1033 </w:instrText>
+          </w:r>
+          <w:r>
+            <w:fldChar w:fldCharType="separate"/>
+          </w:r>
+          <w:r>
+            <w:rPr>
+              <w:noProof/>
+              <w:lang w:val="pt-BR"/>
+            </w:rPr>
+            <w:t>[14]</w:t>
+          </w:r>
+          <w:r>
+            <w:fldChar w:fldCharType="end"/>
+          </w:r>
+        </w:sdtContent>
+      </w:sdt>
+      <w:r>
+        <w:t>.</w:t>
       </w:r>
     </w:p>
     <w:p>
@@ -13241,7 +14116,43 @@
       </w:r>
       <w:proofErr w:type="spellEnd"/>
       <w:r>
-        <w:t>. Ele é uma ótima opção para projetos pequenos a médios, onde a simplicidade e a facilidade de aprendizado são prioridades.</w:t>
+        <w:t>. Ele é uma ótima opção para projetos pequenos a médios, onde a simplicidade e a facilidade de aprendizado são prioridades</w:t>
+      </w:r>
+      <w:r>
+        <w:t xml:space="preserve"> </w:t>
+      </w:r>
+      <w:sdt>
+        <w:sdtPr>
+          <w:id w:val="509421680"/>
+          <w:citation/>
+        </w:sdtPr>
+        <w:sdtContent>
+          <w:r>
+            <w:fldChar w:fldCharType="begin"/>
+          </w:r>
+          <w:r>
+            <w:rPr>
+              <w:lang w:val="pt-BR"/>
+            </w:rPr>
+            <w:instrText xml:space="preserve"> CITATION Har21 \l 1033 </w:instrText>
+          </w:r>
+          <w:r>
+            <w:fldChar w:fldCharType="separate"/>
+          </w:r>
+          <w:r>
+            <w:rPr>
+              <w:noProof/>
+              <w:lang w:val="pt-BR"/>
+            </w:rPr>
+            <w:t>[15]</w:t>
+          </w:r>
+          <w:r>
+            <w:fldChar w:fldCharType="end"/>
+          </w:r>
+        </w:sdtContent>
+      </w:sdt>
+      <w:r>
+        <w:t>.</w:t>
       </w:r>
     </w:p>
     <w:p>
@@ -13523,9 +14434,6 @@
       </w:r>
     </w:p>
     <w:p>
-      <w:pPr>
-        <w:ind w:firstLine="0"/>
-      </w:pPr>
       <w:r>
         <w:t xml:space="preserve">O Vue.js </w:t>
       </w:r>
@@ -14187,7 +15095,43 @@
       </w:r>
       <w:proofErr w:type="spellEnd"/>
       <w:r>
-        <w:t xml:space="preserve"> baseados em imagens algumas das técnicas mais famosas são realizar transformações geométricas nas imagens, alterar as cores das mesmas, apagar partes aleatórias, entre outras, mas sendo que estes dados são mais ‘delicados’ e não seria lógico dentro do contexto do problema fazer grandes alterações às imagens foi tida uma abordagem mais suave.</w:t>
+        <w:t xml:space="preserve"> baseados em imagens algumas das técnicas mais famosas são realizar transformações geométricas nas imagens, alterar as cores das mesmas, apagar partes aleatórias, entre outras, mas sendo que estes dados são mais ‘delicados’ e não seria lógico dentro do contexto do problema fazer grandes alterações às imagens foi tida uma abordagem mais suave</w:t>
+      </w:r>
+      <w:r>
+        <w:t xml:space="preserve"> </w:t>
+      </w:r>
+      <w:sdt>
+        <w:sdtPr>
+          <w:id w:val="774212242"/>
+          <w:citation/>
+        </w:sdtPr>
+        <w:sdtContent>
+          <w:r>
+            <w:fldChar w:fldCharType="begin"/>
+          </w:r>
+          <w:r>
+            <w:rPr>
+              <w:lang w:val="pt-BR"/>
+            </w:rPr>
+            <w:instrText xml:space="preserve"> CITATION Pra22 \l 1033 </w:instrText>
+          </w:r>
+          <w:r>
+            <w:fldChar w:fldCharType="separate"/>
+          </w:r>
+          <w:r>
+            <w:rPr>
+              <w:noProof/>
+              <w:lang w:val="pt-BR"/>
+            </w:rPr>
+            <w:t>[16]</w:t>
+          </w:r>
+          <w:r>
+            <w:fldChar w:fldCharType="end"/>
+          </w:r>
+        </w:sdtContent>
+      </w:sdt>
+      <w:r>
+        <w:t>.</w:t>
       </w:r>
     </w:p>
     <w:p>
@@ -14853,7 +15797,43 @@
       </w:r>
       <w:r>
         <w:lastRenderedPageBreak/>
-        <w:t>valor para proporcionar uma margem de segurança para possíveis valores extremos que possam ocorrer.</w:t>
+        <w:t>valor para proporcionar uma margem de segurança para possíveis valores extremos que possam ocorrer</w:t>
+      </w:r>
+      <w:r>
+        <w:t xml:space="preserve"> </w:t>
+      </w:r>
+      <w:sdt>
+        <w:sdtPr>
+          <w:id w:val="-980232815"/>
+          <w:citation/>
+        </w:sdtPr>
+        <w:sdtContent>
+          <w:r>
+            <w:fldChar w:fldCharType="begin"/>
+          </w:r>
+          <w:r>
+            <w:rPr>
+              <w:lang w:val="pt-BR"/>
+            </w:rPr>
+            <w:instrText xml:space="preserve"> CITATION Urv17 \l 1033 </w:instrText>
+          </w:r>
+          <w:r>
+            <w:fldChar w:fldCharType="separate"/>
+          </w:r>
+          <w:r>
+            <w:rPr>
+              <w:noProof/>
+              <w:lang w:val="pt-BR"/>
+            </w:rPr>
+            <w:t>[17]</w:t>
+          </w:r>
+          <w:r>
+            <w:fldChar w:fldCharType="end"/>
+          </w:r>
+        </w:sdtContent>
+      </w:sdt>
+      <w:r>
+        <w:t>.</w:t>
       </w:r>
     </w:p>
     <w:p>
@@ -15374,7 +16354,15 @@
         <w:t>existe</w:t>
       </w:r>
       <w:r>
-        <w:t xml:space="preserve"> uma camada Convolucional 2D com </w:t>
+        <w:t xml:space="preserve"> uma camada </w:t>
+      </w:r>
+      <w:proofErr w:type="spellStart"/>
+      <w:r>
+        <w:t>Convolucional</w:t>
+      </w:r>
+      <w:proofErr w:type="spellEnd"/>
+      <w:r>
+        <w:t xml:space="preserve"> 2D com </w:t>
       </w:r>
       <w:r>
         <w:t>dezasseis</w:t>
@@ -15572,7 +16560,15 @@
       </w:r>
       <w:proofErr w:type="spellEnd"/>
       <w:r>
-        <w:t xml:space="preserve">. De seguida, outra camada Convolucional 2D, também com dezasseis neurónios, um </w:t>
+        <w:t xml:space="preserve">. De seguida, outra camada </w:t>
+      </w:r>
+      <w:proofErr w:type="spellStart"/>
+      <w:r>
+        <w:t>Convolucional</w:t>
+      </w:r>
+      <w:proofErr w:type="spellEnd"/>
+      <w:r>
+        <w:t xml:space="preserve"> 2D, também com dezasseis neurónios, um </w:t>
       </w:r>
       <w:proofErr w:type="spellStart"/>
       <w:r>
@@ -15662,7 +16658,15 @@
         <w:t xml:space="preserve"> como função de ativação</w:t>
       </w:r>
       <w:r>
-        <w:t xml:space="preserve">. Foi decidido começar o modelo com duas camadas Convolucional 2D, pois, ao seguir essa mesma abordagem, o modelo tem capacidade de detetar características mais complexas e abstratas. A primeira camada é responsável por capturar características mais simples como bordas, formas básicas, entre outras, enquanto a segunda camada tem como intuito capturar características </w:t>
+        <w:t xml:space="preserve">. Foi decidido começar o modelo com duas camadas </w:t>
+      </w:r>
+      <w:proofErr w:type="spellStart"/>
+      <w:r>
+        <w:t>Convolucional</w:t>
+      </w:r>
+      <w:proofErr w:type="spellEnd"/>
+      <w:r>
+        <w:t xml:space="preserve"> 2D, pois, ao seguir essa mesma abordagem, o modelo tem capacidade de detetar características mais complexas e abstratas. A primeira camada é responsável por capturar características mais simples como bordas, formas básicas, entre outras, enquanto a segunda camada tem como intuito capturar características </w:t>
       </w:r>
       <w:r>
         <w:t>mais complexas que se integram nas características da camada precedente, revelando assim, os padrões mais significativos das imagens.</w:t>
@@ -15994,7 +16998,15 @@
     </w:p>
     <w:p>
       <w:r>
-        <w:t xml:space="preserve">Após a mesma, existe a última camada Convolucional do modelo, com trinta e dois neurónios, um </w:t>
+        <w:t xml:space="preserve">Após a mesma, existe a última camada </w:t>
+      </w:r>
+      <w:proofErr w:type="spellStart"/>
+      <w:r>
+        <w:t>Convolucional</w:t>
+      </w:r>
+      <w:proofErr w:type="spellEnd"/>
+      <w:r>
+        <w:t xml:space="preserve"> do modelo, com trinta e dois neurónios, um </w:t>
       </w:r>
       <w:proofErr w:type="spellStart"/>
       <w:r>
@@ -16354,7 +17366,43 @@
         <w:t xml:space="preserve">. </w:t>
       </w:r>
       <w:r>
-        <w:t xml:space="preserve">Esta função é, indiscutivelmente, a mais indicada para problemas de classificação de várias classes, pois, realiza uma distribuição de probabilidades ao longo dos neurónios da própria camada, ou seja, atribui a cada neurónio, a probabilidade de o input pertencer a uma certa classe.  </w:t>
+        <w:t>Esta função é, indiscutivelmente, a mais indicada para problemas de classificação de várias classes, pois, realiza uma distribuição de probabilidades ao longo dos neurónios da própria camada, ou seja, atribui a cada neurónio, a probabilidade de o input pertencer a uma certa classe</w:t>
+      </w:r>
+      <w:r>
+        <w:t xml:space="preserve"> </w:t>
+      </w:r>
+      <w:sdt>
+        <w:sdtPr>
+          <w:id w:val="1546649855"/>
+          <w:citation/>
+        </w:sdtPr>
+        <w:sdtContent>
+          <w:r>
+            <w:fldChar w:fldCharType="begin"/>
+          </w:r>
+          <w:r>
+            <w:rPr>
+              <w:lang w:val="pt-BR"/>
+            </w:rPr>
+            <w:instrText xml:space="preserve"> CITATION Yas19 \l 1033 </w:instrText>
+          </w:r>
+          <w:r>
+            <w:fldChar w:fldCharType="separate"/>
+          </w:r>
+          <w:r>
+            <w:rPr>
+              <w:noProof/>
+              <w:lang w:val="pt-BR"/>
+            </w:rPr>
+            <w:t>[18]</w:t>
+          </w:r>
+          <w:r>
+            <w:fldChar w:fldCharType="end"/>
+          </w:r>
+        </w:sdtContent>
+      </w:sdt>
+      <w:r>
+        <w:t xml:space="preserve">.  </w:t>
       </w:r>
     </w:p>
     <w:p>
@@ -16612,7 +17660,43 @@
         <w:t>adam</w:t>
       </w:r>
       <w:r>
-        <w:t xml:space="preserve"> e a </w:t>
+        <w:t xml:space="preserve"> </w:t>
+      </w:r>
+      <w:sdt>
+        <w:sdtPr>
+          <w:id w:val="2018881250"/>
+          <w:citation/>
+        </w:sdtPr>
+        <w:sdtContent>
+          <w:r>
+            <w:fldChar w:fldCharType="begin"/>
+          </w:r>
+          <w:r>
+            <w:rPr>
+              <w:lang w:val="pt-BR"/>
+            </w:rPr>
+            <w:instrText xml:space="preserve"> CITATION Dav20 \l 1033 </w:instrText>
+          </w:r>
+          <w:r>
+            <w:fldChar w:fldCharType="separate"/>
+          </w:r>
+          <w:r>
+            <w:rPr>
+              <w:noProof/>
+              <w:lang w:val="pt-BR"/>
+            </w:rPr>
+            <w:t>[19]</w:t>
+          </w:r>
+          <w:r>
+            <w:fldChar w:fldCharType="end"/>
+          </w:r>
+        </w:sdtContent>
+      </w:sdt>
+      <w:r>
+        <w:t xml:space="preserve"> </w:t>
+      </w:r>
+      <w:r>
+        <w:t xml:space="preserve">e a </w:t>
       </w:r>
       <w:proofErr w:type="spellStart"/>
       <w:r>
@@ -16648,6 +17732,61 @@
       </w:r>
       <w:proofErr w:type="spellEnd"/>
       <w:r>
+        <w:rPr>
+          <w:i/>
+          <w:iCs/>
+        </w:rPr>
+        <w:t xml:space="preserve"> </w:t>
+      </w:r>
+      <w:sdt>
+        <w:sdtPr>
+          <w:rPr>
+            <w:i/>
+            <w:iCs/>
+          </w:rPr>
+          <w:id w:val="239990712"/>
+          <w:citation/>
+        </w:sdtPr>
+        <w:sdtContent>
+          <w:r>
+            <w:rPr>
+              <w:i/>
+              <w:iCs/>
+            </w:rPr>
+            <w:fldChar w:fldCharType="begin"/>
+          </w:r>
+          <w:r>
+            <w:rPr>
+              <w:i/>
+              <w:iCs/>
+              <w:lang w:val="pt-BR"/>
+            </w:rPr>
+            <w:instrText xml:space="preserve"> CITATION Jas191 \l 1033 </w:instrText>
+          </w:r>
+          <w:r>
+            <w:rPr>
+              <w:i/>
+              <w:iCs/>
+            </w:rPr>
+            <w:fldChar w:fldCharType="separate"/>
+          </w:r>
+          <w:r>
+            <w:rPr>
+              <w:noProof/>
+              <w:lang w:val="pt-BR"/>
+            </w:rPr>
+            <w:t>[20]</w:t>
+          </w:r>
+          <w:r>
+            <w:rPr>
+              <w:i/>
+              <w:iCs/>
+            </w:rPr>
+            <w:fldChar w:fldCharType="end"/>
+          </w:r>
+        </w:sdtContent>
+      </w:sdt>
+      <w:r>
         <w:t>, respetivamente.</w:t>
       </w:r>
       <w:r>
@@ -16679,7 +17818,43 @@
       </w:r>
       <w:proofErr w:type="spellEnd"/>
       <w:r>
-        <w:t xml:space="preserve"> é, frequentemente, a métrica escolhida para uma CNN por várias razões. Primeiramente, oferece uma interpretação intuitiva sobre a performance da rede neuronal ajudando bastante ao decidir se uma alteração na arquitetura do modelo melhorou ou não a performance do mesmo. A sua versatilidade e aplicabilidade é útil para avaliar diferentes modelos devido ao facto de considerar tanto os acertos quanto os erros do modelo, fornecendo uma avaliação abrangente do desempenho geral do mesmo.</w:t>
+        <w:t xml:space="preserve"> é, frequentemente, a métrica escolhida para uma CNN por várias razões. Primeiramente, oferece uma interpretação intuitiva sobre a performance da rede neuronal ajudando bastante ao decidir se uma alteração na arquitetura do modelo melhorou ou não a performance do mesmo. A sua versatilidade e aplicabilidade é útil para avaliar diferentes modelos devido ao facto de considerar tanto os acertos quanto os erros do modelo, fornecendo uma avaliação abrangente do desempenho geral do mesmo</w:t>
+      </w:r>
+      <w:r>
+        <w:t xml:space="preserve"> </w:t>
+      </w:r>
+      <w:sdt>
+        <w:sdtPr>
+          <w:id w:val="-259909788"/>
+          <w:citation/>
+        </w:sdtPr>
+        <w:sdtContent>
+          <w:r>
+            <w:fldChar w:fldCharType="begin"/>
+          </w:r>
+          <w:r>
+            <w:rPr>
+              <w:lang w:val="pt-BR"/>
+            </w:rPr>
+            <w:instrText xml:space="preserve"> CITATION Adi18 \l 1033 </w:instrText>
+          </w:r>
+          <w:r>
+            <w:fldChar w:fldCharType="separate"/>
+          </w:r>
+          <w:r>
+            <w:rPr>
+              <w:noProof/>
+              <w:lang w:val="pt-BR"/>
+            </w:rPr>
+            <w:t>[21]</w:t>
+          </w:r>
+          <w:r>
+            <w:fldChar w:fldCharType="end"/>
+          </w:r>
+        </w:sdtContent>
+      </w:sdt>
+      <w:r>
+        <w:t>.</w:t>
       </w:r>
     </w:p>
     <w:p>
@@ -16814,7 +17989,43 @@
       </w:r>
       <w:proofErr w:type="spellEnd"/>
       <w:r>
-        <w:t xml:space="preserve"> que não recebe nenhum parâmetro de entrada, apenas termina a execução quando um valor não numérico é encontrado. </w:t>
+        <w:t xml:space="preserve"> que não recebe nenhum parâmetro de entrada, apenas termina a execução quando um valor não numérico é encontrado</w:t>
+      </w:r>
+      <w:r>
+        <w:t xml:space="preserve"> </w:t>
+      </w:r>
+      <w:sdt>
+        <w:sdtPr>
+          <w:id w:val="573553960"/>
+          <w:citation/>
+        </w:sdtPr>
+        <w:sdtContent>
+          <w:r>
+            <w:fldChar w:fldCharType="begin"/>
+          </w:r>
+          <w:r>
+            <w:rPr>
+              <w:lang w:val="pt-BR"/>
+            </w:rPr>
+            <w:instrText xml:space="preserve"> CITATION And19 \l 1033 </w:instrText>
+          </w:r>
+          <w:r>
+            <w:fldChar w:fldCharType="separate"/>
+          </w:r>
+          <w:r>
+            <w:rPr>
+              <w:noProof/>
+              <w:lang w:val="pt-BR"/>
+            </w:rPr>
+            <w:t>[22]</w:t>
+          </w:r>
+          <w:r>
+            <w:fldChar w:fldCharType="end"/>
+          </w:r>
+        </w:sdtContent>
+      </w:sdt>
+      <w:r>
+        <w:t xml:space="preserve">. </w:t>
       </w:r>
     </w:p>
     <w:p>
@@ -18147,7 +19358,43 @@
         <w:t>)</w:t>
       </w:r>
       <w:r>
-        <w:t xml:space="preserve"> que reduz o tamanho da imagem no momento da adição da mesma à lista de imagens para treino.</w:t>
+        <w:t xml:space="preserve"> que reduz o tamanho da imagem no momento da adição da mesma à lista de imagens para treino</w:t>
+      </w:r>
+      <w:r>
+        <w:t xml:space="preserve"> </w:t>
+      </w:r>
+      <w:sdt>
+        <w:sdtPr>
+          <w:id w:val="1177551247"/>
+          <w:citation/>
+        </w:sdtPr>
+        <w:sdtContent>
+          <w:r>
+            <w:fldChar w:fldCharType="begin"/>
+          </w:r>
+          <w:r>
+            <w:rPr>
+              <w:lang w:val="pt-BR"/>
+            </w:rPr>
+            <w:instrText xml:space="preserve"> CITATION Mar22 \l 1033 </w:instrText>
+          </w:r>
+          <w:r>
+            <w:fldChar w:fldCharType="separate"/>
+          </w:r>
+          <w:r>
+            <w:rPr>
+              <w:noProof/>
+              <w:lang w:val="pt-BR"/>
+            </w:rPr>
+            <w:t>[23]</w:t>
+          </w:r>
+          <w:r>
+            <w:fldChar w:fldCharType="end"/>
+          </w:r>
+        </w:sdtContent>
+      </w:sdt>
+      <w:r>
+        <w:t>.</w:t>
       </w:r>
     </w:p>
     <w:p>
@@ -20634,27 +21881,14 @@
                       <w:r>
                         <w:t xml:space="preserve">Figura </w:t>
                       </w:r>
-                      <w:r>
-                        <w:fldChar w:fldCharType="begin"/>
-                      </w:r>
-                      <w:r>
-                        <w:instrText xml:space="preserve"> SEQ Figura \* ARABIC </w:instrText>
-                      </w:r>
-                      <w:r>
-                        <w:fldChar w:fldCharType="separate"/>
-                      </w:r>
-                      <w:r>
-                        <w:rPr>
-                          <w:noProof/>
-                        </w:rPr>
-                        <w:t>18</w:t>
-                      </w:r>
-                      <w:r>
-                        <w:rPr>
-                          <w:noProof/>
-                        </w:rPr>
-                        <w:fldChar w:fldCharType="end"/>
-                      </w:r>
+                      <w:fldSimple w:instr=" SEQ Figura \* ARABIC ">
+                        <w:r>
+                          <w:rPr>
+                            <w:noProof/>
+                          </w:rPr>
+                          <w:t>18</w:t>
+                        </w:r>
+                      </w:fldSimple>
                       <w:r>
                         <w:t xml:space="preserve"> </w:t>
                       </w:r>
@@ -21332,7 +22566,7 @@
       <w:pPr>
         <w:pStyle w:val="Caption"/>
       </w:pPr>
-      <w:bookmarkStart w:id="97" w:name="_Toc139644129"/>
+      <w:bookmarkStart w:id="98" w:name="_Toc139644129"/>
       <w:r>
         <w:t xml:space="preserve">Figura </w:t>
       </w:r>
@@ -21406,7 +22640,7 @@
         </w:rPr>
         <w:t>.</w:t>
       </w:r>
-      <w:bookmarkEnd w:id="97"/>
+      <w:bookmarkEnd w:id="98"/>
     </w:p>
     <w:p>
       <w:pPr>
@@ -21436,7 +22670,7 @@
         <w:lastRenderedPageBreak/>
         <w:t xml:space="preserve"> </w:t>
       </w:r>
-      <w:bookmarkStart w:id="98" w:name="_Toc139902957"/>
+      <w:bookmarkStart w:id="99" w:name="_Toc139902957"/>
       <w:r>
         <w:rPr>
           <w:i/>
@@ -21447,6 +22681,7 @@
       <w:r>
         <w:t xml:space="preserve"> </w:t>
       </w:r>
+      <w:proofErr w:type="spellStart"/>
       <w:r>
         <w:rPr>
           <w:i/>
@@ -21454,7 +22689,8 @@
         </w:rPr>
         <w:t>Meteo</w:t>
       </w:r>
-      <w:bookmarkEnd w:id="98"/>
+      <w:bookmarkEnd w:id="99"/>
+      <w:proofErr w:type="spellEnd"/>
     </w:p>
     <w:p>
       <w:r>
@@ -21487,9 +22723,9 @@
       </w:pPr>
       <w:r>
         <w:drawing>
-          <wp:inline distT="0" distB="0" distL="0" distR="0" wp14:anchorId="2D384625" wp14:editId="42664306">
-            <wp:extent cx="5185037" cy="2873374"/>
-            <wp:effectExtent l="19050" t="19050" r="15875" b="22860"/>
+          <wp:inline distT="0" distB="0" distL="0" distR="0" wp14:anchorId="2D384625" wp14:editId="29E986A7">
+            <wp:extent cx="5185037" cy="2873375"/>
+            <wp:effectExtent l="19050" t="19050" r="15875" b="22225"/>
             <wp:docPr id="1361355123" name="Picture 1"/>
             <wp:cNvGraphicFramePr>
               <a:graphicFrameLocks xmlns:a="http://schemas.openxmlformats.org/drawingml/2006/main" noChangeAspect="1"/>
@@ -21518,7 +22754,7 @@
                   <pic:spPr bwMode="auto">
                     <a:xfrm>
                       <a:off x="0" y="0"/>
-                      <a:ext cx="5185037" cy="2873374"/>
+                      <a:ext cx="5185037" cy="2873375"/>
                     </a:xfrm>
                     <a:prstGeom prst="rect">
                       <a:avLst/>
@@ -21544,7 +22780,7 @@
           <w:i/>
         </w:rPr>
       </w:pPr>
-      <w:bookmarkStart w:id="99" w:name="_Toc139644130"/>
+      <w:bookmarkStart w:id="100" w:name="_Toc139644130"/>
       <w:r>
         <w:t xml:space="preserve">Figura </w:t>
       </w:r>
@@ -21583,26 +22819,35 @@
           <w:bCs/>
           <w:i/>
         </w:rPr>
-        <w:t>Web Meteo</w:t>
-      </w:r>
+        <w:t xml:space="preserve">Web </w:t>
+      </w:r>
+      <w:proofErr w:type="spellStart"/>
       <w:r>
         <w:rPr>
           <w:bCs/>
           <w:i/>
         </w:rPr>
+        <w:t>Meteo</w:t>
+      </w:r>
+      <w:proofErr w:type="spellEnd"/>
+      <w:r>
+        <w:rPr>
+          <w:bCs/>
+          <w:i/>
+        </w:rPr>
         <w:t>.</w:t>
       </w:r>
-      <w:bookmarkEnd w:id="99"/>
+      <w:bookmarkEnd w:id="100"/>
     </w:p>
     <w:p>
       <w:pPr>
         <w:pStyle w:val="Heading3"/>
       </w:pPr>
-      <w:bookmarkStart w:id="100" w:name="_Toc139902958"/>
+      <w:bookmarkStart w:id="101" w:name="_Toc139902958"/>
       <w:r>
         <w:t>Implementação</w:t>
       </w:r>
-      <w:bookmarkEnd w:id="100"/>
+      <w:bookmarkEnd w:id="101"/>
     </w:p>
     <w:p>
       <w:r>
@@ -21830,7 +23075,7 @@
           <w:bCs/>
         </w:rPr>
       </w:pPr>
-      <w:bookmarkStart w:id="101" w:name="_Toc139644131"/>
+      <w:bookmarkStart w:id="102" w:name="_Toc139644131"/>
       <w:r>
         <w:t xml:space="preserve">Figura </w:t>
       </w:r>
@@ -21873,7 +23118,7 @@
         </w:rPr>
         <w:t>.</w:t>
       </w:r>
-      <w:bookmarkEnd w:id="101"/>
+      <w:bookmarkEnd w:id="102"/>
     </w:p>
     <w:p>
       <w:pPr>
@@ -21925,7 +23170,7 @@
           <w:bCs/>
         </w:rPr>
       </w:pPr>
-      <w:bookmarkStart w:id="102" w:name="_Toc139644132"/>
+      <w:bookmarkStart w:id="103" w:name="_Toc139644132"/>
       <w:r>
         <w:t xml:space="preserve">Figura </w:t>
       </w:r>
@@ -21966,7 +23211,7 @@
         </w:rPr>
         <w:t>.</w:t>
       </w:r>
-      <w:bookmarkEnd w:id="102"/>
+      <w:bookmarkEnd w:id="103"/>
     </w:p>
     <w:p>
       <w:r>
@@ -22109,7 +23354,7 @@
       <w:pPr>
         <w:pStyle w:val="Caption"/>
       </w:pPr>
-      <w:bookmarkStart w:id="103" w:name="_Toc139644133"/>
+      <w:bookmarkStart w:id="104" w:name="_Toc139644133"/>
       <w:r>
         <w:t xml:space="preserve">Figura </w:t>
       </w:r>
@@ -22157,7 +23402,7 @@
       <w:r>
         <w:t>.</w:t>
       </w:r>
-      <w:bookmarkEnd w:id="103"/>
+      <w:bookmarkEnd w:id="104"/>
     </w:p>
     <w:p>
       <w:pPr>
@@ -22206,7 +23451,7 @@
       <w:pPr>
         <w:pStyle w:val="Caption"/>
       </w:pPr>
-      <w:bookmarkStart w:id="104" w:name="_Toc139644134"/>
+      <w:bookmarkStart w:id="105" w:name="_Toc139644134"/>
       <w:r>
         <w:t xml:space="preserve">Figura </w:t>
       </w:r>
@@ -22252,7 +23497,7 @@
       <w:r>
         <w:t>.</w:t>
       </w:r>
-      <w:bookmarkEnd w:id="104"/>
+      <w:bookmarkEnd w:id="105"/>
     </w:p>
     <w:p>
       <w:pPr>
@@ -22444,10 +23689,10 @@
       </w:pPr>
       <w:r>
         <w:drawing>
-          <wp:inline distT="0" distB="0" distL="0" distR="0" wp14:anchorId="1D1B4834" wp14:editId="6EBFEDC8">
-            <wp:extent cx="4609524" cy="4609524"/>
-            <wp:effectExtent l="0" t="0" r="635" b="635"/>
-            <wp:docPr id="1769791030" name="Picture 1"/>
+          <wp:inline distT="0" distB="0" distL="0" distR="0" wp14:anchorId="1D1B4834" wp14:editId="3AADAB76">
+            <wp:extent cx="4609524" cy="5180952"/>
+            <wp:effectExtent l="0" t="0" r="635" b="1270"/>
+            <wp:docPr id="1769791030" name="Picture 1" descr="A screen shot of a computer program&#10;&#10;Description automatically generated"/>
             <wp:cNvGraphicFramePr>
               <a:graphicFrameLocks xmlns:a="http://schemas.openxmlformats.org/drawingml/2006/main" noChangeAspect="1"/>
             </wp:cNvGraphicFramePr>
@@ -22455,17 +23700,11 @@
               <a:graphicData uri="http://schemas.openxmlformats.org/drawingml/2006/picture">
                 <pic:pic xmlns:pic="http://schemas.openxmlformats.org/drawingml/2006/picture">
                   <pic:nvPicPr>
-                    <pic:cNvPr id="1769791030" name="Picture 1"/>
+                    <pic:cNvPr id="1769791030" name="Picture 1" descr="A screen shot of a computer program&#10;&#10;Description automatically generated"/>
                     <pic:cNvPicPr/>
                   </pic:nvPicPr>
                   <pic:blipFill>
-                    <a:blip r:embed="rId40">
-                      <a:extLst>
-                        <a:ext uri="{28A0092B-C50C-407E-A947-70E740481C1C}">
-                          <a14:useLocalDpi xmlns:a14="http://schemas.microsoft.com/office/drawing/2010/main" val="0"/>
-                        </a:ext>
-                      </a:extLst>
-                    </a:blip>
+                    <a:blip r:embed="rId40"/>
                     <a:stretch>
                       <a:fillRect/>
                     </a:stretch>
@@ -22473,7 +23712,7 @@
                   <pic:spPr>
                     <a:xfrm>
                       <a:off x="0" y="0"/>
-                      <a:ext cx="4609524" cy="4609524"/>
+                      <a:ext cx="4609524" cy="5180952"/>
                     </a:xfrm>
                     <a:prstGeom prst="rect">
                       <a:avLst/>
@@ -22490,7 +23729,7 @@
       <w:pPr>
         <w:pStyle w:val="Caption"/>
       </w:pPr>
-      <w:bookmarkStart w:id="105" w:name="_Toc139644135"/>
+      <w:bookmarkStart w:id="106" w:name="_Toc139644135"/>
       <w:r>
         <w:t xml:space="preserve">Figura </w:t>
       </w:r>
@@ -22530,7 +23769,7 @@
       <w:r>
         <w:t>.</w:t>
       </w:r>
-      <w:bookmarkEnd w:id="105"/>
+      <w:bookmarkEnd w:id="106"/>
     </w:p>
     <w:p>
       <w:pPr>
@@ -22539,10 +23778,10 @@
       <w:r>
         <w:lastRenderedPageBreak/>
         <w:drawing>
-          <wp:inline distT="0" distB="0" distL="0" distR="0" wp14:anchorId="7D138E31" wp14:editId="1CDD2BF2">
-            <wp:extent cx="5748020" cy="4159250"/>
-            <wp:effectExtent l="0" t="0" r="5080" b="0"/>
-            <wp:docPr id="1742229285" name="Picture 1"/>
+          <wp:inline distT="0" distB="0" distL="0" distR="0" wp14:anchorId="3397AD07" wp14:editId="5CD5B33E">
+            <wp:extent cx="3761740" cy="8268016"/>
+            <wp:effectExtent l="0" t="0" r="0" b="0"/>
+            <wp:docPr id="530078813" name="Picture 1" descr="A screen shot of a computer program&#10;&#10;Description automatically generated"/>
             <wp:cNvGraphicFramePr>
               <a:graphicFrameLocks xmlns:a="http://schemas.openxmlformats.org/drawingml/2006/main" noChangeAspect="1"/>
             </wp:cNvGraphicFramePr>
@@ -22550,29 +23789,30 @@
               <a:graphicData uri="http://schemas.openxmlformats.org/drawingml/2006/picture">
                 <pic:pic xmlns:pic="http://schemas.openxmlformats.org/drawingml/2006/picture">
                   <pic:nvPicPr>
-                    <pic:cNvPr id="1742229285" name="Picture 1"/>
+                    <pic:cNvPr id="530078813" name="Picture 1" descr="A screen shot of a computer program&#10;&#10;Description automatically generated"/>
                     <pic:cNvPicPr/>
                   </pic:nvPicPr>
-                  <pic:blipFill>
-                    <a:blip r:embed="rId41">
-                      <a:extLst>
-                        <a:ext uri="{28A0092B-C50C-407E-A947-70E740481C1C}">
-                          <a14:useLocalDpi xmlns:a14="http://schemas.microsoft.com/office/drawing/2010/main" val="0"/>
-                        </a:ext>
-                      </a:extLst>
-                    </a:blip>
-                    <a:stretch>
-                      <a:fillRect/>
-                    </a:stretch>
+                  <pic:blipFill rotWithShape="1">
+                    <a:blip r:embed="rId41"/>
+                    <a:srcRect t="210"/>
+                    <a:stretch/>
                   </pic:blipFill>
-                  <pic:spPr>
+                  <pic:spPr bwMode="auto">
                     <a:xfrm>
                       <a:off x="0" y="0"/>
-                      <a:ext cx="5748020" cy="4159250"/>
+                      <a:ext cx="3761905" cy="8268379"/>
                     </a:xfrm>
                     <a:prstGeom prst="rect">
                       <a:avLst/>
                     </a:prstGeom>
+                    <a:ln>
+                      <a:noFill/>
+                    </a:ln>
+                    <a:extLst>
+                      <a:ext uri="{53640926-AAD7-44D8-BBD7-CCE9431645EC}">
+                        <a14:shadowObscured xmlns:a14="http://schemas.microsoft.com/office/drawing/2010/main"/>
+                      </a:ext>
+                    </a:extLst>
                   </pic:spPr>
                 </pic:pic>
               </a:graphicData>
@@ -22585,7 +23825,7 @@
       <w:pPr>
         <w:pStyle w:val="Caption"/>
       </w:pPr>
-      <w:bookmarkStart w:id="106" w:name="_Toc139644136"/>
+      <w:bookmarkStart w:id="107" w:name="_Toc139644136"/>
       <w:r>
         <w:t xml:space="preserve">Figura </w:t>
       </w:r>
@@ -22623,7 +23863,7 @@
       <w:r>
         <w:t>.</w:t>
       </w:r>
-      <w:bookmarkEnd w:id="106"/>
+      <w:bookmarkEnd w:id="107"/>
     </w:p>
     <w:p>
       <w:pPr>
@@ -22632,6 +23872,7 @@
         </w:rPr>
       </w:pPr>
       <w:r>
+        <w:lastRenderedPageBreak/>
         <w:t xml:space="preserve">O </w:t>
       </w:r>
       <w:proofErr w:type="spellStart"/>
@@ -22726,7 +23967,6 @@
         <w:pStyle w:val="Image"/>
       </w:pPr>
       <w:r>
-        <w:lastRenderedPageBreak/>
         <w:drawing>
           <wp:inline distT="0" distB="0" distL="0" distR="0" wp14:anchorId="0D4A393A" wp14:editId="73822887">
             <wp:extent cx="4847619" cy="2276190"/>
@@ -22768,7 +24008,7 @@
       <w:pPr>
         <w:pStyle w:val="Caption"/>
       </w:pPr>
-      <w:bookmarkStart w:id="107" w:name="_Toc139644137"/>
+      <w:bookmarkStart w:id="108" w:name="_Toc139644137"/>
       <w:r>
         <w:t xml:space="preserve">Figura </w:t>
       </w:r>
@@ -22818,13 +24058,14 @@
         </w:rPr>
         <w:t>.</w:t>
       </w:r>
-      <w:bookmarkEnd w:id="107"/>
+      <w:bookmarkEnd w:id="108"/>
     </w:p>
     <w:p>
       <w:pPr>
         <w:pStyle w:val="Image"/>
       </w:pPr>
       <w:r>
+        <w:lastRenderedPageBreak/>
         <w:drawing>
           <wp:inline distT="0" distB="0" distL="0" distR="0" wp14:anchorId="6359C7AA" wp14:editId="064DB215">
             <wp:extent cx="3847619" cy="4876190"/>
@@ -22866,7 +24107,7 @@
       <w:pPr>
         <w:pStyle w:val="Caption"/>
       </w:pPr>
-      <w:bookmarkStart w:id="108" w:name="_Toc139644138"/>
+      <w:bookmarkStart w:id="109" w:name="_Toc139644138"/>
       <w:r>
         <w:t xml:space="preserve">Figura </w:t>
       </w:r>
@@ -22914,7 +24155,7 @@
         </w:rPr>
         <w:t>.</w:t>
       </w:r>
-      <w:bookmarkEnd w:id="108"/>
+      <w:bookmarkEnd w:id="109"/>
     </w:p>
     <w:p>
       <w:pPr>
@@ -22963,7 +24204,7 @@
       <w:pPr>
         <w:pStyle w:val="Caption"/>
       </w:pPr>
-      <w:bookmarkStart w:id="109" w:name="_Toc139644139"/>
+      <w:bookmarkStart w:id="110" w:name="_Toc139644139"/>
       <w:r>
         <w:t xml:space="preserve">Figura </w:t>
       </w:r>
@@ -23009,7 +24250,7 @@
       <w:r>
         <w:t>.</w:t>
       </w:r>
-      <w:bookmarkEnd w:id="109"/>
+      <w:bookmarkEnd w:id="110"/>
     </w:p>
     <w:p>
       <w:pPr>
@@ -23035,11 +24276,11 @@
         <w:lastRenderedPageBreak/>
         <w:t xml:space="preserve"> </w:t>
       </w:r>
-      <w:bookmarkStart w:id="110" w:name="_Toc139902959"/>
+      <w:bookmarkStart w:id="111" w:name="_Toc139902959"/>
       <w:r>
         <w:t>Instalação e uso</w:t>
       </w:r>
-      <w:bookmarkEnd w:id="110"/>
+      <w:bookmarkEnd w:id="111"/>
     </w:p>
     <w:p>
       <w:r>
@@ -23107,11 +24348,11 @@
       <w:pPr>
         <w:pStyle w:val="Heading3"/>
       </w:pPr>
-      <w:bookmarkStart w:id="111" w:name="_Toc139902960"/>
+      <w:bookmarkStart w:id="112" w:name="_Toc139902960"/>
       <w:r>
         <w:t>Requisitos</w:t>
       </w:r>
-      <w:bookmarkEnd w:id="111"/>
+      <w:bookmarkEnd w:id="112"/>
     </w:p>
     <w:p>
       <w:r>
@@ -23208,11 +24449,11 @@
       <w:pPr>
         <w:pStyle w:val="Heading3"/>
       </w:pPr>
-      <w:bookmarkStart w:id="112" w:name="_Toc139902961"/>
+      <w:bookmarkStart w:id="113" w:name="_Toc139902961"/>
       <w:r>
         <w:t>Passos</w:t>
       </w:r>
-      <w:bookmarkEnd w:id="112"/>
+      <w:bookmarkEnd w:id="113"/>
     </w:p>
     <w:p>
       <w:r>
@@ -23805,12 +25046,12 @@
       <w:pPr>
         <w:pStyle w:val="Heading1"/>
       </w:pPr>
-      <w:bookmarkStart w:id="113" w:name="_Toc139902962"/>
+      <w:bookmarkStart w:id="114" w:name="_Toc139902962"/>
       <w:r>
         <w:lastRenderedPageBreak/>
         <w:t>Análise de resultados</w:t>
       </w:r>
-      <w:bookmarkEnd w:id="113"/>
+      <w:bookmarkEnd w:id="114"/>
     </w:p>
     <w:p>
       <w:r>
@@ -23992,12 +25233,12 @@
       <w:pPr>
         <w:pStyle w:val="Heading1"/>
       </w:pPr>
-      <w:bookmarkStart w:id="114" w:name="_Toc139902963"/>
+      <w:bookmarkStart w:id="115" w:name="_Toc139902963"/>
       <w:r>
         <w:lastRenderedPageBreak/>
         <w:t>Conclusão</w:t>
       </w:r>
-      <w:bookmarkEnd w:id="114"/>
+      <w:bookmarkEnd w:id="115"/>
     </w:p>
     <w:p>
       <w:r>
@@ -24043,7 +25284,7 @@
         <w:br w:type="page"/>
       </w:r>
     </w:p>
-    <w:bookmarkStart w:id="115" w:name="_Toc139902964" w:displacedByCustomXml="next"/>
+    <w:bookmarkStart w:id="116" w:name="_Toc139902964" w:displacedByCustomXml="next"/>
     <w:sdt>
       <w:sdtPr>
         <w:rPr>
@@ -24075,7 +25316,7 @@
           <w:r>
             <w:t xml:space="preserve"> ou Referências Bibliográficas</w:t>
           </w:r>
-          <w:bookmarkEnd w:id="115"/>
+          <w:bookmarkEnd w:id="116"/>
         </w:p>
         <w:sdt>
           <w:sdtPr>
@@ -24114,12 +25355,12 @@
                 <w:tblLook w:val="04A0" w:firstRow="1" w:lastRow="0" w:firstColumn="1" w:lastColumn="0" w:noHBand="0" w:noVBand="1"/>
               </w:tblPr>
               <w:tblGrid>
-                <w:gridCol w:w="752"/>
-                <w:gridCol w:w="8318"/>
+                <w:gridCol w:w="872"/>
+                <w:gridCol w:w="8198"/>
               </w:tblGrid>
               <w:tr>
                 <w:trPr>
-                  <w:divId w:val="1394546911"/>
+                  <w:divId w:val="1913617167"/>
                   <w:tblCellSpacing w:w="15" w:type="dxa"/>
                 </w:trPr>
                 <w:tc>
@@ -24153,20 +25394,22 @@
                       <w:pStyle w:val="Bibliography"/>
                       <w:rPr>
                         <w:noProof/>
+                        <w:lang w:val="en-US"/>
                       </w:rPr>
                     </w:pPr>
                     <w:r>
                       <w:rPr>
                         <w:noProof/>
+                        <w:lang w:val="en-US"/>
                       </w:rPr>
-                      <w:t>IBM, “What is deep learning?,” [Online]. Available: https://www.ibm.com/topics/deep-learning.</w:t>
+                      <w:t>A. Bonner, “Towards Data Science,” 7 September 2019. [Online]. Available: https://towardsdatascience.com/what-is-deep-learning-and-how-does-it-work-f7d02aa9d477.</w:t>
                     </w:r>
                   </w:p>
                 </w:tc>
               </w:tr>
               <w:tr>
                 <w:trPr>
-                  <w:divId w:val="1394546911"/>
+                  <w:divId w:val="1913617167"/>
                   <w:tblCellSpacing w:w="15" w:type="dxa"/>
                 </w:trPr>
                 <w:tc>
@@ -24199,20 +25442,22 @@
                       <w:pStyle w:val="Bibliography"/>
                       <w:rPr>
                         <w:noProof/>
+                        <w:lang w:val="en-US"/>
                       </w:rPr>
                     </w:pPr>
                     <w:r>
                       <w:rPr>
                         <w:noProof/>
+                        <w:lang w:val="en-US"/>
                       </w:rPr>
-                      <w:t>Viceri, “Arquiteturas de Redes Neurais Convolucionais para reconhecimento de imagens,” 29 julho 2020. [Online]. Available: https://viceri.com.br/insights/arquiteturas-de-redes-neurais-convolucionais-para-reconhecimento-de-imagens/.</w:t>
+                      <w:t>M. H. Buettgenbach, “Towards Data Science,” 8 November 2021. [Online]. Available: https://towardsdatascience.com/explain-like-im-five-artificial-neurons-b7c475b56189.</w:t>
                     </w:r>
                   </w:p>
                 </w:tc>
               </w:tr>
               <w:tr>
                 <w:trPr>
-                  <w:divId w:val="1394546911"/>
+                  <w:divId w:val="1913617167"/>
                   <w:tblCellSpacing w:w="15" w:type="dxa"/>
                 </w:trPr>
                 <w:tc>
@@ -24245,20 +25490,22 @@
                       <w:pStyle w:val="Bibliography"/>
                       <w:rPr>
                         <w:noProof/>
+                        <w:lang w:val="en-US"/>
                       </w:rPr>
                     </w:pPr>
                     <w:r>
                       <w:rPr>
                         <w:noProof/>
+                        <w:lang w:val="en-US"/>
                       </w:rPr>
-                      <w:t>Vue School, “Vue.js,” [Online]. Available: https://vuejs.org/guide/introduction.html.</w:t>
+                      <w:t>S. Sharma, “Towards Data Science,” 6 September 2021. [Online]. Available: https://towardsdatascience.com/activation-functions-neural-networks-1cbd9f8d91d6.</w:t>
                     </w:r>
                   </w:p>
                 </w:tc>
               </w:tr>
               <w:tr>
                 <w:trPr>
-                  <w:divId w:val="1394546911"/>
+                  <w:divId w:val="1913617167"/>
                   <w:tblCellSpacing w:w="15" w:type="dxa"/>
                 </w:trPr>
                 <w:tc>
@@ -24291,13 +25538,929 @@
                       <w:pStyle w:val="Bibliography"/>
                       <w:rPr>
                         <w:noProof/>
+                        <w:lang w:val="en-US"/>
+                      </w:rPr>
+                    </w:pPr>
+                    <w:r>
+                      <w:rPr>
+                        <w:noProof/>
+                        <w:lang w:val="en-US"/>
+                      </w:rPr>
+                      <w:t>A. Tch, “Towards Data Science,” 4 August 2017. [Online]. Available: https://towardsdatascience.com/the-mostly-complete-chart-of-neural-networks-explained-3fb6f2367464.</w:t>
+                    </w:r>
+                  </w:p>
+                </w:tc>
+              </w:tr>
+              <w:tr>
+                <w:trPr>
+                  <w:divId w:val="1913617167"/>
+                  <w:tblCellSpacing w:w="15" w:type="dxa"/>
+                </w:trPr>
+                <w:tc>
+                  <w:tcPr>
+                    <w:tcW w:w="50" w:type="pct"/>
+                    <w:hideMark/>
+                  </w:tcPr>
+                  <w:p>
+                    <w:pPr>
+                      <w:pStyle w:val="Bibliography"/>
+                      <w:rPr>
+                        <w:noProof/>
                       </w:rPr>
                     </w:pPr>
                     <w:r>
                       <w:rPr>
                         <w:noProof/>
                       </w:rPr>
-                      <w:t>Monocubed, “What are the Advantages of Vue js Framework in Web Development?,” 5 agosto 2021. [Online]. Available: https://www.monocubed.com/blog/advantages-of-vue-js/.</w:t>
+                      <w:t xml:space="preserve">[5] </w:t>
+                    </w:r>
+                  </w:p>
+                </w:tc>
+                <w:tc>
+                  <w:tcPr>
+                    <w:tcW w:w="0" w:type="auto"/>
+                    <w:hideMark/>
+                  </w:tcPr>
+                  <w:p>
+                    <w:pPr>
+                      <w:pStyle w:val="Bibliography"/>
+                      <w:rPr>
+                        <w:noProof/>
+                        <w:lang w:val="en-US"/>
+                      </w:rPr>
+                    </w:pPr>
+                    <w:r>
+                      <w:rPr>
+                        <w:noProof/>
+                        <w:lang w:val="en-US"/>
+                      </w:rPr>
+                      <w:t>M. Ross, “Towards Data Science,” 10 September 2017. [Online]. Available: https://towardsdatascience.com/under-the-hood-of-neural-network-forward-propagation-the-dreaded-matrix-multiplication-a5360b33426.</w:t>
+                    </w:r>
+                  </w:p>
+                </w:tc>
+              </w:tr>
+              <w:tr>
+                <w:trPr>
+                  <w:divId w:val="1913617167"/>
+                  <w:tblCellSpacing w:w="15" w:type="dxa"/>
+                </w:trPr>
+                <w:tc>
+                  <w:tcPr>
+                    <w:tcW w:w="50" w:type="pct"/>
+                    <w:hideMark/>
+                  </w:tcPr>
+                  <w:p>
+                    <w:pPr>
+                      <w:pStyle w:val="Bibliography"/>
+                      <w:rPr>
+                        <w:noProof/>
+                      </w:rPr>
+                    </w:pPr>
+                    <w:r>
+                      <w:rPr>
+                        <w:noProof/>
+                      </w:rPr>
+                      <w:t xml:space="preserve">[6] </w:t>
+                    </w:r>
+                  </w:p>
+                </w:tc>
+                <w:tc>
+                  <w:tcPr>
+                    <w:tcW w:w="0" w:type="auto"/>
+                    <w:hideMark/>
+                  </w:tcPr>
+                  <w:p>
+                    <w:pPr>
+                      <w:pStyle w:val="Bibliography"/>
+                      <w:rPr>
+                        <w:noProof/>
+                        <w:lang w:val="en-US"/>
+                      </w:rPr>
+                    </w:pPr>
+                    <w:r>
+                      <w:rPr>
+                        <w:noProof/>
+                        <w:lang w:val="en-US"/>
+                      </w:rPr>
+                      <w:t>S. Enslin, “Towards Data Science,” 14 August 2021. [Online]. Available: https://towardsdatascience.com/the-complete-guide-to-neural-networks-multinomial-classification-4fe88bde7839.</w:t>
+                    </w:r>
+                  </w:p>
+                </w:tc>
+              </w:tr>
+              <w:tr>
+                <w:trPr>
+                  <w:divId w:val="1913617167"/>
+                  <w:tblCellSpacing w:w="15" w:type="dxa"/>
+                </w:trPr>
+                <w:tc>
+                  <w:tcPr>
+                    <w:tcW w:w="50" w:type="pct"/>
+                    <w:hideMark/>
+                  </w:tcPr>
+                  <w:p>
+                    <w:pPr>
+                      <w:pStyle w:val="Bibliography"/>
+                      <w:rPr>
+                        <w:noProof/>
+                      </w:rPr>
+                    </w:pPr>
+                    <w:r>
+                      <w:rPr>
+                        <w:noProof/>
+                      </w:rPr>
+                      <w:t xml:space="preserve">[7] </w:t>
+                    </w:r>
+                  </w:p>
+                </w:tc>
+                <w:tc>
+                  <w:tcPr>
+                    <w:tcW w:w="0" w:type="auto"/>
+                    <w:hideMark/>
+                  </w:tcPr>
+                  <w:p>
+                    <w:pPr>
+                      <w:pStyle w:val="Bibliography"/>
+                      <w:rPr>
+                        <w:noProof/>
+                        <w:lang w:val="en-US"/>
+                      </w:rPr>
+                    </w:pPr>
+                    <w:r>
+                      <w:rPr>
+                        <w:noProof/>
+                        <w:lang w:val="en-US"/>
+                      </w:rPr>
+                      <w:t>V. Kaushik, “Analytics Steps,” 21 August 2021. [Online]. Available: https://www.analyticssteps.com/blogs/8-applications-neural-networks.</w:t>
+                    </w:r>
+                  </w:p>
+                </w:tc>
+              </w:tr>
+              <w:tr>
+                <w:trPr>
+                  <w:divId w:val="1913617167"/>
+                  <w:tblCellSpacing w:w="15" w:type="dxa"/>
+                </w:trPr>
+                <w:tc>
+                  <w:tcPr>
+                    <w:tcW w:w="50" w:type="pct"/>
+                    <w:hideMark/>
+                  </w:tcPr>
+                  <w:p>
+                    <w:pPr>
+                      <w:pStyle w:val="Bibliography"/>
+                      <w:rPr>
+                        <w:noProof/>
+                      </w:rPr>
+                    </w:pPr>
+                    <w:r>
+                      <w:rPr>
+                        <w:noProof/>
+                      </w:rPr>
+                      <w:t xml:space="preserve">[8] </w:t>
+                    </w:r>
+                  </w:p>
+                </w:tc>
+                <w:tc>
+                  <w:tcPr>
+                    <w:tcW w:w="0" w:type="auto"/>
+                    <w:hideMark/>
+                  </w:tcPr>
+                  <w:p>
+                    <w:pPr>
+                      <w:pStyle w:val="Bibliography"/>
+                      <w:rPr>
+                        <w:noProof/>
+                        <w:lang w:val="en-US"/>
+                      </w:rPr>
+                    </w:pPr>
+                    <w:r>
+                      <w:rPr>
+                        <w:noProof/>
+                        <w:lang w:val="en-US"/>
+                      </w:rPr>
+                      <w:t>Prabhu, “Medium,” 4 March 2018. [Online]. Available: https://medium.com/@RaghavPrabhu/understanding-of-convolutional-neural-network-cnn-deep-learning-99760835f148.</w:t>
+                    </w:r>
+                  </w:p>
+                </w:tc>
+              </w:tr>
+              <w:tr>
+                <w:trPr>
+                  <w:divId w:val="1913617167"/>
+                  <w:tblCellSpacing w:w="15" w:type="dxa"/>
+                </w:trPr>
+                <w:tc>
+                  <w:tcPr>
+                    <w:tcW w:w="50" w:type="pct"/>
+                    <w:hideMark/>
+                  </w:tcPr>
+                  <w:p>
+                    <w:pPr>
+                      <w:pStyle w:val="Bibliography"/>
+                      <w:rPr>
+                        <w:noProof/>
+                      </w:rPr>
+                    </w:pPr>
+                    <w:r>
+                      <w:rPr>
+                        <w:noProof/>
+                      </w:rPr>
+                      <w:lastRenderedPageBreak/>
+                      <w:t xml:space="preserve">[9] </w:t>
+                    </w:r>
+                  </w:p>
+                </w:tc>
+                <w:tc>
+                  <w:tcPr>
+                    <w:tcW w:w="0" w:type="auto"/>
+                    <w:hideMark/>
+                  </w:tcPr>
+                  <w:p>
+                    <w:pPr>
+                      <w:pStyle w:val="Bibliography"/>
+                      <w:rPr>
+                        <w:noProof/>
+                        <w:lang w:val="en-US"/>
+                      </w:rPr>
+                    </w:pPr>
+                    <w:r>
+                      <w:rPr>
+                        <w:noProof/>
+                        <w:lang w:val="en-US"/>
+                      </w:rPr>
+                      <w:t>J. Brownlee, “Machine Learning Mastery,” 17 April 2019. [Online]. Available: https://machinelearningmastery.com/convolutional-layers-for-deep-learning-neural-networks/.</w:t>
+                    </w:r>
+                  </w:p>
+                </w:tc>
+              </w:tr>
+              <w:tr>
+                <w:trPr>
+                  <w:divId w:val="1913617167"/>
+                  <w:tblCellSpacing w:w="15" w:type="dxa"/>
+                </w:trPr>
+                <w:tc>
+                  <w:tcPr>
+                    <w:tcW w:w="50" w:type="pct"/>
+                    <w:hideMark/>
+                  </w:tcPr>
+                  <w:p>
+                    <w:pPr>
+                      <w:pStyle w:val="Bibliography"/>
+                      <w:rPr>
+                        <w:noProof/>
+                      </w:rPr>
+                    </w:pPr>
+                    <w:r>
+                      <w:rPr>
+                        <w:noProof/>
+                      </w:rPr>
+                      <w:t xml:space="preserve">[10] </w:t>
+                    </w:r>
+                  </w:p>
+                </w:tc>
+                <w:tc>
+                  <w:tcPr>
+                    <w:tcW w:w="0" w:type="auto"/>
+                    <w:hideMark/>
+                  </w:tcPr>
+                  <w:p>
+                    <w:pPr>
+                      <w:pStyle w:val="Bibliography"/>
+                      <w:rPr>
+                        <w:noProof/>
+                        <w:lang w:val="en-US"/>
+                      </w:rPr>
+                    </w:pPr>
+                    <w:r>
+                      <w:rPr>
+                        <w:noProof/>
+                        <w:lang w:val="en-US"/>
+                      </w:rPr>
+                      <w:t>R. Qayyum, “Towards AI,” 16 August 2022. [Online]. Available: https://towardsai.net/p/l/introduction-to-pooling-layers-in-cnn.</w:t>
+                    </w:r>
+                  </w:p>
+                </w:tc>
+              </w:tr>
+              <w:tr>
+                <w:trPr>
+                  <w:divId w:val="1913617167"/>
+                  <w:tblCellSpacing w:w="15" w:type="dxa"/>
+                </w:trPr>
+                <w:tc>
+                  <w:tcPr>
+                    <w:tcW w:w="50" w:type="pct"/>
+                    <w:hideMark/>
+                  </w:tcPr>
+                  <w:p>
+                    <w:pPr>
+                      <w:pStyle w:val="Bibliography"/>
+                      <w:rPr>
+                        <w:noProof/>
+                      </w:rPr>
+                    </w:pPr>
+                    <w:r>
+                      <w:rPr>
+                        <w:noProof/>
+                      </w:rPr>
+                      <w:t xml:space="preserve">[11] </w:t>
+                    </w:r>
+                  </w:p>
+                </w:tc>
+                <w:tc>
+                  <w:tcPr>
+                    <w:tcW w:w="0" w:type="auto"/>
+                    <w:hideMark/>
+                  </w:tcPr>
+                  <w:p>
+                    <w:pPr>
+                      <w:pStyle w:val="Bibliography"/>
+                      <w:rPr>
+                        <w:noProof/>
+                        <w:lang w:val="en-US"/>
+                      </w:rPr>
+                    </w:pPr>
+                    <w:r>
+                      <w:rPr>
+                        <w:noProof/>
+                        <w:lang w:val="en-US"/>
+                      </w:rPr>
+                      <w:t>D. Unzueta, “Towards Data Science,” 13 November 2021. [Online]. Available: https://towardsdatascience.com/convolutional-layers-vs-fully-connected-layers-364f05ab460b.</w:t>
+                    </w:r>
+                  </w:p>
+                </w:tc>
+              </w:tr>
+              <w:tr>
+                <w:trPr>
+                  <w:divId w:val="1913617167"/>
+                  <w:tblCellSpacing w:w="15" w:type="dxa"/>
+                </w:trPr>
+                <w:tc>
+                  <w:tcPr>
+                    <w:tcW w:w="50" w:type="pct"/>
+                    <w:hideMark/>
+                  </w:tcPr>
+                  <w:p>
+                    <w:pPr>
+                      <w:pStyle w:val="Bibliography"/>
+                      <w:rPr>
+                        <w:noProof/>
+                      </w:rPr>
+                    </w:pPr>
+                    <w:r>
+                      <w:rPr>
+                        <w:noProof/>
+                      </w:rPr>
+                      <w:t xml:space="preserve">[12] </w:t>
+                    </w:r>
+                  </w:p>
+                </w:tc>
+                <w:tc>
+                  <w:tcPr>
+                    <w:tcW w:w="0" w:type="auto"/>
+                    <w:hideMark/>
+                  </w:tcPr>
+                  <w:p>
+                    <w:pPr>
+                      <w:pStyle w:val="Bibliography"/>
+                      <w:rPr>
+                        <w:noProof/>
+                        <w:lang w:val="en-US"/>
+                      </w:rPr>
+                    </w:pPr>
+                    <w:r>
+                      <w:rPr>
+                        <w:noProof/>
+                        <w:lang w:val="en-US"/>
+                      </w:rPr>
+                      <w:t>“Kinsta,” 13 December 2022. [Online]. Available: https://kinsta.com/knowledgebase/what-is-github/.</w:t>
+                    </w:r>
+                  </w:p>
+                </w:tc>
+              </w:tr>
+              <w:tr>
+                <w:trPr>
+                  <w:divId w:val="1913617167"/>
+                  <w:tblCellSpacing w:w="15" w:type="dxa"/>
+                </w:trPr>
+                <w:tc>
+                  <w:tcPr>
+                    <w:tcW w:w="50" w:type="pct"/>
+                    <w:hideMark/>
+                  </w:tcPr>
+                  <w:p>
+                    <w:pPr>
+                      <w:pStyle w:val="Bibliography"/>
+                      <w:rPr>
+                        <w:noProof/>
+                      </w:rPr>
+                    </w:pPr>
+                    <w:r>
+                      <w:rPr>
+                        <w:noProof/>
+                      </w:rPr>
+                      <w:t xml:space="preserve">[13] </w:t>
+                    </w:r>
+                  </w:p>
+                </w:tc>
+                <w:tc>
+                  <w:tcPr>
+                    <w:tcW w:w="0" w:type="auto"/>
+                    <w:hideMark/>
+                  </w:tcPr>
+                  <w:p>
+                    <w:pPr>
+                      <w:pStyle w:val="Bibliography"/>
+                      <w:rPr>
+                        <w:noProof/>
+                        <w:lang w:val="en-US"/>
+                      </w:rPr>
+                    </w:pPr>
+                    <w:r>
+                      <w:rPr>
+                        <w:noProof/>
+                        <w:lang w:val="en-US"/>
+                      </w:rPr>
+                      <w:t>B. Pryke, “Data Quest,” 24 August 2020. [Online]. Available: https://www.dataquest.io/blog/jupyter-notebook-tutorial/.</w:t>
+                    </w:r>
+                  </w:p>
+                </w:tc>
+              </w:tr>
+              <w:tr>
+                <w:trPr>
+                  <w:divId w:val="1913617167"/>
+                  <w:tblCellSpacing w:w="15" w:type="dxa"/>
+                </w:trPr>
+                <w:tc>
+                  <w:tcPr>
+                    <w:tcW w:w="50" w:type="pct"/>
+                    <w:hideMark/>
+                  </w:tcPr>
+                  <w:p>
+                    <w:pPr>
+                      <w:pStyle w:val="Bibliography"/>
+                      <w:rPr>
+                        <w:noProof/>
+                      </w:rPr>
+                    </w:pPr>
+                    <w:r>
+                      <w:rPr>
+                        <w:noProof/>
+                      </w:rPr>
+                      <w:t xml:space="preserve">[14] </w:t>
+                    </w:r>
+                  </w:p>
+                </w:tc>
+                <w:tc>
+                  <w:tcPr>
+                    <w:tcW w:w="0" w:type="auto"/>
+                    <w:hideMark/>
+                  </w:tcPr>
+                  <w:p>
+                    <w:pPr>
+                      <w:pStyle w:val="Bibliography"/>
+                      <w:rPr>
+                        <w:noProof/>
+                        <w:lang w:val="en-US"/>
+                      </w:rPr>
+                    </w:pPr>
+                    <w:r>
+                      <w:rPr>
+                        <w:noProof/>
+                        <w:lang w:val="en-US"/>
+                      </w:rPr>
+                      <w:t>P. Pedamkar, “EDUCBA,” 13 March 2023. [Online]. Available: https://www.educba.com/what-is-visual-studio-code/.</w:t>
+                    </w:r>
+                  </w:p>
+                </w:tc>
+              </w:tr>
+              <w:tr>
+                <w:trPr>
+                  <w:divId w:val="1913617167"/>
+                  <w:tblCellSpacing w:w="15" w:type="dxa"/>
+                </w:trPr>
+                <w:tc>
+                  <w:tcPr>
+                    <w:tcW w:w="50" w:type="pct"/>
+                    <w:hideMark/>
+                  </w:tcPr>
+                  <w:p>
+                    <w:pPr>
+                      <w:pStyle w:val="Bibliography"/>
+                      <w:rPr>
+                        <w:noProof/>
+                      </w:rPr>
+                    </w:pPr>
+                    <w:r>
+                      <w:rPr>
+                        <w:noProof/>
+                      </w:rPr>
+                      <w:t xml:space="preserve">[15] </w:t>
+                    </w:r>
+                  </w:p>
+                </w:tc>
+                <w:tc>
+                  <w:tcPr>
+                    <w:tcW w:w="0" w:type="auto"/>
+                    <w:hideMark/>
+                  </w:tcPr>
+                  <w:p>
+                    <w:pPr>
+                      <w:pStyle w:val="Bibliography"/>
+                      <w:rPr>
+                        <w:noProof/>
+                        <w:lang w:val="en-US"/>
+                      </w:rPr>
+                    </w:pPr>
+                    <w:r>
+                      <w:rPr>
+                        <w:noProof/>
+                        <w:lang w:val="en-US"/>
+                      </w:rPr>
+                      <w:t>H. Shah, “Able Bio,” 1 December 2021. [Online]. Available: https://able.bio/hardikshah/6-reasons-why-flask-is-better-framework-for-web-application-development--cd398f73.</w:t>
+                    </w:r>
+                  </w:p>
+                </w:tc>
+              </w:tr>
+              <w:tr>
+                <w:trPr>
+                  <w:divId w:val="1913617167"/>
+                  <w:tblCellSpacing w:w="15" w:type="dxa"/>
+                </w:trPr>
+                <w:tc>
+                  <w:tcPr>
+                    <w:tcW w:w="50" w:type="pct"/>
+                    <w:hideMark/>
+                  </w:tcPr>
+                  <w:p>
+                    <w:pPr>
+                      <w:pStyle w:val="Bibliography"/>
+                      <w:rPr>
+                        <w:noProof/>
+                      </w:rPr>
+                    </w:pPr>
+                    <w:r>
+                      <w:rPr>
+                        <w:noProof/>
+                      </w:rPr>
+                      <w:t xml:space="preserve">[16] </w:t>
+                    </w:r>
+                  </w:p>
+                </w:tc>
+                <w:tc>
+                  <w:tcPr>
+                    <w:tcW w:w="0" w:type="auto"/>
+                    <w:hideMark/>
+                  </w:tcPr>
+                  <w:p>
+                    <w:pPr>
+                      <w:pStyle w:val="Bibliography"/>
+                      <w:rPr>
+                        <w:noProof/>
+                        <w:lang w:val="en-US"/>
+                      </w:rPr>
+                    </w:pPr>
+                    <w:r>
+                      <w:rPr>
+                        <w:noProof/>
+                        <w:lang w:val="en-US"/>
+                      </w:rPr>
+                      <w:t>P. Soni, “Analytics Steps,” 9 January 2022. [Online]. Available: https://www.analyticssteps.com/blogs/data-augmentation-techniques-benefits-and-applications.</w:t>
+                    </w:r>
+                  </w:p>
+                </w:tc>
+              </w:tr>
+              <w:tr>
+                <w:trPr>
+                  <w:divId w:val="1913617167"/>
+                  <w:tblCellSpacing w:w="15" w:type="dxa"/>
+                </w:trPr>
+                <w:tc>
+                  <w:tcPr>
+                    <w:tcW w:w="50" w:type="pct"/>
+                    <w:hideMark/>
+                  </w:tcPr>
+                  <w:p>
+                    <w:pPr>
+                      <w:pStyle w:val="Bibliography"/>
+                      <w:rPr>
+                        <w:noProof/>
+                      </w:rPr>
+                    </w:pPr>
+                    <w:r>
+                      <w:rPr>
+                        <w:noProof/>
+                      </w:rPr>
+                      <w:t xml:space="preserve">[17] </w:t>
+                    </w:r>
+                  </w:p>
+                </w:tc>
+                <w:tc>
+                  <w:tcPr>
+                    <w:tcW w:w="0" w:type="auto"/>
+                    <w:hideMark/>
+                  </w:tcPr>
+                  <w:p>
+                    <w:pPr>
+                      <w:pStyle w:val="Bibliography"/>
+                      <w:rPr>
+                        <w:noProof/>
+                        <w:lang w:val="en-US"/>
+                      </w:rPr>
+                    </w:pPr>
+                    <w:r>
+                      <w:rPr>
+                        <w:noProof/>
+                        <w:lang w:val="en-US"/>
+                      </w:rPr>
+                      <w:t>U. Jaitley, “Medium,” 7 October 2017. [Online]. Available: https://medium.com/@urvashilluniya/why-data-normalization-is-necessary-for-machine-learning-models-681b65a05029.</w:t>
+                    </w:r>
+                  </w:p>
+                </w:tc>
+              </w:tr>
+              <w:tr>
+                <w:trPr>
+                  <w:divId w:val="1913617167"/>
+                  <w:tblCellSpacing w:w="15" w:type="dxa"/>
+                </w:trPr>
+                <w:tc>
+                  <w:tcPr>
+                    <w:tcW w:w="50" w:type="pct"/>
+                    <w:hideMark/>
+                  </w:tcPr>
+                  <w:p>
+                    <w:pPr>
+                      <w:pStyle w:val="Bibliography"/>
+                      <w:rPr>
+                        <w:noProof/>
+                      </w:rPr>
+                    </w:pPr>
+                    <w:r>
+                      <w:rPr>
+                        <w:noProof/>
+                      </w:rPr>
+                      <w:t xml:space="preserve">[18] </w:t>
+                    </w:r>
+                  </w:p>
+                </w:tc>
+                <w:tc>
+                  <w:tcPr>
+                    <w:tcW w:w="0" w:type="auto"/>
+                    <w:hideMark/>
+                  </w:tcPr>
+                  <w:p>
+                    <w:pPr>
+                      <w:pStyle w:val="Bibliography"/>
+                      <w:rPr>
+                        <w:noProof/>
+                        <w:lang w:val="en-US"/>
+                      </w:rPr>
+                    </w:pPr>
+                    <w:r>
+                      <w:rPr>
+                        <w:noProof/>
+                        <w:lang w:val="en-US"/>
+                      </w:rPr>
+                      <w:t>Y. Upadhyay, “Medium,” 4 January 2019. [Online]. Available: https://medium.com/alumnaiacademy/introduction-to-computer-vision-4fc2a2ba9dc.</w:t>
+                    </w:r>
+                  </w:p>
+                </w:tc>
+              </w:tr>
+              <w:tr>
+                <w:trPr>
+                  <w:divId w:val="1913617167"/>
+                  <w:tblCellSpacing w:w="15" w:type="dxa"/>
+                </w:trPr>
+                <w:tc>
+                  <w:tcPr>
+                    <w:tcW w:w="50" w:type="pct"/>
+                    <w:hideMark/>
+                  </w:tcPr>
+                  <w:p>
+                    <w:pPr>
+                      <w:pStyle w:val="Bibliography"/>
+                      <w:rPr>
+                        <w:noProof/>
+                      </w:rPr>
+                    </w:pPr>
+                    <w:r>
+                      <w:rPr>
+                        <w:noProof/>
+                      </w:rPr>
+                      <w:lastRenderedPageBreak/>
+                      <w:t xml:space="preserve">[19] </w:t>
+                    </w:r>
+                  </w:p>
+                </w:tc>
+                <w:tc>
+                  <w:tcPr>
+                    <w:tcW w:w="0" w:type="auto"/>
+                    <w:hideMark/>
+                  </w:tcPr>
+                  <w:p>
+                    <w:pPr>
+                      <w:pStyle w:val="Bibliography"/>
+                      <w:rPr>
+                        <w:noProof/>
+                        <w:lang w:val="en-US"/>
+                      </w:rPr>
+                    </w:pPr>
+                    <w:r>
+                      <w:rPr>
+                        <w:noProof/>
+                        <w:lang w:val="en-US"/>
+                      </w:rPr>
+                      <w:t>D. Giordano, “Towards Data Science,” 25 July 2020. [Online]. Available: https://towardsdatascience.com/7-tips-to-choose-the-best-optimizer-47bb9c1219e.</w:t>
+                    </w:r>
+                  </w:p>
+                </w:tc>
+              </w:tr>
+              <w:tr>
+                <w:trPr>
+                  <w:divId w:val="1913617167"/>
+                  <w:tblCellSpacing w:w="15" w:type="dxa"/>
+                </w:trPr>
+                <w:tc>
+                  <w:tcPr>
+                    <w:tcW w:w="50" w:type="pct"/>
+                    <w:hideMark/>
+                  </w:tcPr>
+                  <w:p>
+                    <w:pPr>
+                      <w:pStyle w:val="Bibliography"/>
+                      <w:rPr>
+                        <w:noProof/>
+                      </w:rPr>
+                    </w:pPr>
+                    <w:r>
+                      <w:rPr>
+                        <w:noProof/>
+                      </w:rPr>
+                      <w:t xml:space="preserve">[20] </w:t>
+                    </w:r>
+                  </w:p>
+                </w:tc>
+                <w:tc>
+                  <w:tcPr>
+                    <w:tcW w:w="0" w:type="auto"/>
+                    <w:hideMark/>
+                  </w:tcPr>
+                  <w:p>
+                    <w:pPr>
+                      <w:pStyle w:val="Bibliography"/>
+                      <w:rPr>
+                        <w:noProof/>
+                        <w:lang w:val="en-US"/>
+                      </w:rPr>
+                    </w:pPr>
+                    <w:r>
+                      <w:rPr>
+                        <w:noProof/>
+                        <w:lang w:val="en-US"/>
+                      </w:rPr>
+                      <w:t>J. Brownlee, “Machine Learning Mastery,” 30 January 2019. [Online]. Available: https://machinelearningmastery.com/how-to-choose-loss-functions-when-training-deep-learning-neural-networks/.</w:t>
+                    </w:r>
+                  </w:p>
+                </w:tc>
+              </w:tr>
+              <w:tr>
+                <w:trPr>
+                  <w:divId w:val="1913617167"/>
+                  <w:tblCellSpacing w:w="15" w:type="dxa"/>
+                </w:trPr>
+                <w:tc>
+                  <w:tcPr>
+                    <w:tcW w:w="50" w:type="pct"/>
+                    <w:hideMark/>
+                  </w:tcPr>
+                  <w:p>
+                    <w:pPr>
+                      <w:pStyle w:val="Bibliography"/>
+                      <w:rPr>
+                        <w:noProof/>
+                      </w:rPr>
+                    </w:pPr>
+                    <w:r>
+                      <w:rPr>
+                        <w:noProof/>
+                      </w:rPr>
+                      <w:t xml:space="preserve">[21] </w:t>
+                    </w:r>
+                  </w:p>
+                </w:tc>
+                <w:tc>
+                  <w:tcPr>
+                    <w:tcW w:w="0" w:type="auto"/>
+                    <w:hideMark/>
+                  </w:tcPr>
+                  <w:p>
+                    <w:pPr>
+                      <w:pStyle w:val="Bibliography"/>
+                      <w:rPr>
+                        <w:noProof/>
+                        <w:lang w:val="en-US"/>
+                      </w:rPr>
+                    </w:pPr>
+                    <w:r>
+                      <w:rPr>
+                        <w:noProof/>
+                        <w:lang w:val="en-US"/>
+                      </w:rPr>
+                      <w:t>A. Mishra, “Towards Data Science,” 24 February 2018. [Online]. Available: https://towardsdatascience.com/metrics-to-evaluate-your-machine-learning-algorithm-f10ba6e38234.</w:t>
+                    </w:r>
+                  </w:p>
+                </w:tc>
+              </w:tr>
+              <w:tr>
+                <w:trPr>
+                  <w:divId w:val="1913617167"/>
+                  <w:tblCellSpacing w:w="15" w:type="dxa"/>
+                </w:trPr>
+                <w:tc>
+                  <w:tcPr>
+                    <w:tcW w:w="50" w:type="pct"/>
+                    <w:hideMark/>
+                  </w:tcPr>
+                  <w:p>
+                    <w:pPr>
+                      <w:pStyle w:val="Bibliography"/>
+                      <w:rPr>
+                        <w:noProof/>
+                      </w:rPr>
+                    </w:pPr>
+                    <w:r>
+                      <w:rPr>
+                        <w:noProof/>
+                      </w:rPr>
+                      <w:t xml:space="preserve">[22] </w:t>
+                    </w:r>
+                  </w:p>
+                </w:tc>
+                <w:tc>
+                  <w:tcPr>
+                    <w:tcW w:w="0" w:type="auto"/>
+                    <w:hideMark/>
+                  </w:tcPr>
+                  <w:p>
+                    <w:pPr>
+                      <w:pStyle w:val="Bibliography"/>
+                      <w:rPr>
+                        <w:noProof/>
+                        <w:lang w:val="en-US"/>
+                      </w:rPr>
+                    </w:pPr>
+                    <w:r>
+                      <w:rPr>
+                        <w:noProof/>
+                        <w:lang w:val="en-US"/>
+                      </w:rPr>
+                      <w:t>A. Duong, “KDNuggets,” August 2019. [Online]. Available: https://www.kdnuggets.com/2019/08/keras-callbacks-explained-three-minutes.html.</w:t>
+                    </w:r>
+                  </w:p>
+                </w:tc>
+              </w:tr>
+              <w:tr>
+                <w:trPr>
+                  <w:divId w:val="1913617167"/>
+                  <w:tblCellSpacing w:w="15" w:type="dxa"/>
+                </w:trPr>
+                <w:tc>
+                  <w:tcPr>
+                    <w:tcW w:w="50" w:type="pct"/>
+                    <w:hideMark/>
+                  </w:tcPr>
+                  <w:p>
+                    <w:pPr>
+                      <w:pStyle w:val="Bibliography"/>
+                      <w:rPr>
+                        <w:noProof/>
+                      </w:rPr>
+                    </w:pPr>
+                    <w:r>
+                      <w:rPr>
+                        <w:noProof/>
+                      </w:rPr>
+                      <w:t xml:space="preserve">[23] </w:t>
+                    </w:r>
+                  </w:p>
+                </w:tc>
+                <w:tc>
+                  <w:tcPr>
+                    <w:tcW w:w="0" w:type="auto"/>
+                    <w:hideMark/>
+                  </w:tcPr>
+                  <w:p>
+                    <w:pPr>
+                      <w:pStyle w:val="Bibliography"/>
+                      <w:rPr>
+                        <w:noProof/>
+                        <w:lang w:val="en-US"/>
+                      </w:rPr>
+                    </w:pPr>
+                    <w:r>
+                      <w:rPr>
+                        <w:noProof/>
+                        <w:lang w:val="en-US"/>
+                      </w:rPr>
+                      <w:t>M. Anderson, “Unite AI,” 9 December 2022. [Online]. Available: https://www.unite.ai/better-machine-learning-performance-through-cnn-based-image-resizing/.</w:t>
                     </w:r>
                   </w:p>
                 </w:tc>
@@ -24305,10 +26468,11 @@
             </w:tbl>
             <w:p>
               <w:pPr>
-                <w:divId w:val="1394546911"/>
+                <w:divId w:val="1913617167"/>
                 <w:rPr>
                   <w:rFonts w:eastAsia="Times New Roman"/>
                   <w:noProof/>
+                  <w:lang w:val="en-US"/>
                 </w:rPr>
               </w:pPr>
             </w:p>
@@ -24602,7 +26766,21 @@
       <w:rPr>
         <w:sz w:val="20"/>
       </w:rPr>
-      <w:t>Site Web Meteo com Inteligência Artificial</w:t>
+      <w:t xml:space="preserve">Site Web </w:t>
+    </w:r>
+    <w:proofErr w:type="spellStart"/>
+    <w:r>
+      <w:rPr>
+        <w:sz w:val="20"/>
+      </w:rPr>
+      <w:t>Meteo</w:t>
+    </w:r>
+    <w:proofErr w:type="spellEnd"/>
+    <w:r>
+      <w:rPr>
+        <w:sz w:val="20"/>
+      </w:rPr>
+      <w:t xml:space="preserve"> com Inteligência Artificial</w:t>
     </w:r>
   </w:p>
 </w:hdr>
@@ -28375,7 +30553,7 @@
   <w:num w:numId="37" w16cid:durableId="1669138190">
     <w:abstractNumId w:val="17"/>
   </w:num>
-  <w:num w:numId="38" w16cid:durableId="168178655">
+  <w:num w:numId="38" w16cid:durableId="375744700">
     <w:abstractNumId w:val="9"/>
   </w:num>
 </w:numbering>
@@ -30028,84 +32206,6 @@
 </file>
 
 <file path=customXml/item1.xml><?xml version="1.0" encoding="utf-8"?>
-<b:Sources xmlns:b="http://schemas.openxmlformats.org/officeDocument/2006/bibliography" xmlns="http://schemas.openxmlformats.org/officeDocument/2006/bibliography" SelectedStyle="\IEEE2006OfficeOnline.xsl" StyleName="IEEE" Version="2006">
-  <b:Source>
-    <b:Tag>IBM</b:Tag>
-    <b:SourceType>InternetSite</b:SourceType>
-    <b:Guid>{D5B5F38D-F707-408A-9FD4-6DEF2E3C51C1}</b:Guid>
-    <b:Author>
-      <b:Author>
-        <b:Corporate>IBM</b:Corporate>
-      </b:Author>
-    </b:Author>
-    <b:Title>What is deep learning?</b:Title>
-    <b:URL>https://www.ibm.com/topics/deep-learning</b:URL>
-    <b:RefOrder>1</b:RefOrder>
-  </b:Source>
-  <b:Source>
-    <b:Tag>Vic20</b:Tag>
-    <b:SourceType>InternetSite</b:SourceType>
-    <b:Guid>{4E54FF47-891A-4BD1-93C7-D6F7955F6961}</b:Guid>
-    <b:Author>
-      <b:Author>
-        <b:Corporate>Viceri</b:Corporate>
-      </b:Author>
-    </b:Author>
-    <b:Title>Arquiteturas de Redes Neurais Convolucionais para reconhecimento de imagens</b:Title>
-    <b:Year>2020</b:Year>
-    <b:Month>julho</b:Month>
-    <b:Day>29</b:Day>
-    <b:URL>https://viceri.com.br/insights/arquiteturas-de-redes-neurais-convolucionais-para-reconhecimento-de-imagens/</b:URL>
-    <b:RefOrder>2</b:RefOrder>
-  </b:Source>
-  <b:Source>
-    <b:Tag>Vue</b:Tag>
-    <b:SourceType>InternetSite</b:SourceType>
-    <b:Guid>{9F3DCCF9-1340-47E2-9431-100A945EB152}</b:Guid>
-    <b:Author>
-      <b:Author>
-        <b:Corporate>Vue School</b:Corporate>
-      </b:Author>
-    </b:Author>
-    <b:Title>Vue.js</b:Title>
-    <b:URL>https://vuejs.org/guide/introduction.html</b:URL>
-    <b:RefOrder>3</b:RefOrder>
-  </b:Source>
-  <b:Source>
-    <b:Tag>Mon21</b:Tag>
-    <b:SourceType>InternetSite</b:SourceType>
-    <b:Guid>{AEC669C5-9976-48D6-A6E0-DB22DCAE4B6D}</b:Guid>
-    <b:Author>
-      <b:Author>
-        <b:Corporate>Monocubed</b:Corporate>
-      </b:Author>
-    </b:Author>
-    <b:Title>What are the Advantages of Vue js Framework in Web Development?</b:Title>
-    <b:Year>2021</b:Year>
-    <b:Month>agosto</b:Month>
-    <b:Day>5</b:Day>
-    <b:URL>https://www.monocubed.com/blog/advantages-of-vue-js/</b:URL>
-    <b:RefOrder>4</b:RefOrder>
-  </b:Source>
-</b:Sources>
-</file>
-
-<file path=customXml/item2.xml><?xml version="1.0" encoding="utf-8"?>
-<?mso-contentType ?>
-<FormTemplates xmlns="http://schemas.microsoft.com/sharepoint/v3/contenttype/forms">
-  <Display>DocumentLibraryForm</Display>
-  <Edit>DocumentLibraryForm</Edit>
-  <New>DocumentLibraryForm</New>
-</FormTemplates>
-</file>
-
-<file path=customXml/item3.xml><?xml version="1.0" encoding="utf-8"?>
-<p:properties xmlns:p="http://schemas.microsoft.com/office/2006/metadata/properties" xmlns:xsi="http://www.w3.org/2001/XMLSchema-instance" xmlns:pc="http://schemas.microsoft.com/office/infopath/2007/PartnerControls">
-  <documentManagement/>
-</p:properties>
-</file>
-
-<file path=customXml/item4.xml><?xml version="1.0" encoding="utf-8"?>
 <MENU label="Campos" version="1">
   <NODE label="Novo Registo" type="NewCard" replaceValue="false">
     <FIELD label="Nº de Registo">
@@ -31349,7 +33449,7 @@
 </MENU>
 </file>
 
-<file path=customXml/item5.xml><?xml version="1.0" encoding="utf-8"?>
+<file path=customXml/item2.xml><?xml version="1.0" encoding="utf-8"?>
 <ct:contentTypeSchema xmlns:ct="http://schemas.microsoft.com/office/2006/metadata/contentType" xmlns:ma="http://schemas.microsoft.com/office/2006/metadata/properties/metaAttributes" ct:_="" ma:_="" ma:contentTypeName="Documento" ma:contentTypeID="0x0101008BA989E732337441AD24805913490C29" ma:contentTypeVersion="3" ma:contentTypeDescription="Criar um novo documento." ma:contentTypeScope="" ma:versionID="7645af3296996f1a465a3ec641c02ffa">
   <xsd:schema xmlns:xsd="http://www.w3.org/2001/XMLSchema" xmlns:xs="http://www.w3.org/2001/XMLSchema" xmlns:p="http://schemas.microsoft.com/office/2006/metadata/properties" xmlns:ns2="6bf67419-7420-4f96-8ec3-7a2b92434a5e" targetNamespace="http://schemas.microsoft.com/office/2006/metadata/properties" ma:root="true" ma:fieldsID="55b6fbce79fdb18e589953d00900c3f4" ns2:_="">
     <xsd:import namespace="6bf67419-7420-4f96-8ec3-7a2b92434a5e"/>
@@ -31487,38 +33587,505 @@
 </ct:contentTypeSchema>
 </file>
 
-<file path=customXml/itemProps1.xml><?xml version="1.0" encoding="utf-8"?>
-<ds:datastoreItem xmlns:ds="http://schemas.openxmlformats.org/officeDocument/2006/customXml" ds:itemID="{15AA69A9-E2F2-4115-8227-6456CD7495E5}">
-  <ds:schemaRefs>
-    <ds:schemaRef ds:uri="http://schemas.openxmlformats.org/officeDocument/2006/bibliography"/>
-  </ds:schemaRefs>
-</ds:datastoreItem>
+<file path=customXml/item3.xml><?xml version="1.0" encoding="utf-8"?>
+<?mso-contentType ?>
+<FormTemplates xmlns="http://schemas.microsoft.com/sharepoint/v3/contenttype/forms">
+  <Display>DocumentLibraryForm</Display>
+  <Edit>DocumentLibraryForm</Edit>
+  <New>DocumentLibraryForm</New>
+</FormTemplates>
 </file>
 
-<file path=customXml/itemProps2.xml><?xml version="1.0" encoding="utf-8"?>
-<ds:datastoreItem xmlns:ds="http://schemas.openxmlformats.org/officeDocument/2006/customXml" ds:itemID="{BDEB47F2-D15B-47C7-869F-26B3F1C0D541}">
-  <ds:schemaRefs>
-    <ds:schemaRef ds:uri="http://schemas.microsoft.com/sharepoint/v3/contenttype/forms"/>
-  </ds:schemaRefs>
-</ds:datastoreItem>
+<file path=customXml/item4.xml><?xml version="1.0" encoding="utf-8"?>
+<p:properties xmlns:p="http://schemas.microsoft.com/office/2006/metadata/properties" xmlns:xsi="http://www.w3.org/2001/XMLSchema-instance" xmlns:pc="http://schemas.microsoft.com/office/infopath/2007/PartnerControls">
+  <documentManagement/>
+</p:properties>
 </file>
 
-<file path=customXml/itemProps3.xml><?xml version="1.0" encoding="utf-8"?>
-<ds:datastoreItem xmlns:ds="http://schemas.openxmlformats.org/officeDocument/2006/customXml" ds:itemID="{8E63779A-67AF-431B-B3F0-121768C7239D}">
-  <ds:schemaRefs>
-    <ds:schemaRef ds:uri="http://schemas.microsoft.com/office/2006/metadata/properties"/>
-    <ds:schemaRef ds:uri="http://schemas.microsoft.com/office/infopath/2007/PartnerControls"/>
-  </ds:schemaRefs>
-</ds:datastoreItem>
+<file path=customXml/item5.xml><?xml version="1.0" encoding="utf-8"?>
+<b:Sources xmlns:b="http://schemas.openxmlformats.org/officeDocument/2006/bibliography" xmlns="http://schemas.openxmlformats.org/officeDocument/2006/bibliography" SelectedStyle="\IEEE2006OfficeOnline.xsl" StyleName="IEEE" Version="2006">
+  <b:Source>
+    <b:Tag>Ann19</b:Tag>
+    <b:SourceType>InternetSite</b:SourceType>
+    <b:Guid>{DF9EED51-22CC-450F-A2C5-5A3856CC1800}</b:Guid>
+    <b:Author>
+      <b:Author>
+        <b:NameList>
+          <b:Person>
+            <b:Last>Bonner</b:Last>
+            <b:First>Anne</b:First>
+          </b:Person>
+        </b:NameList>
+      </b:Author>
+    </b:Author>
+    <b:Title>Towards Data Science</b:Title>
+    <b:Year>2019</b:Year>
+    <b:Month>September</b:Month>
+    <b:Day>7</b:Day>
+    <b:URL>https://towardsdatascience.com/what-is-deep-learning-and-how-does-it-work-f7d02aa9d477</b:URL>
+    <b:RefOrder>1</b:RefOrder>
+  </b:Source>
+  <b:Source>
+    <b:Tag>Mau21</b:Tag>
+    <b:SourceType>InternetSite</b:SourceType>
+    <b:Guid>{CC1BA545-2B0D-4965-AAAF-3254406E9541}</b:Guid>
+    <b:Author>
+      <b:Author>
+        <b:NameList>
+          <b:Person>
+            <b:Last>Buettgenbach</b:Last>
+            <b:First>Maurice</b:First>
+            <b:Middle>Henry</b:Middle>
+          </b:Person>
+        </b:NameList>
+      </b:Author>
+    </b:Author>
+    <b:Title>Towards Data Science</b:Title>
+    <b:Year>2021</b:Year>
+    <b:Month>November</b:Month>
+    <b:Day>8</b:Day>
+    <b:URL>https://towardsdatascience.com/explain-like-im-five-artificial-neurons-b7c475b56189</b:URL>
+    <b:RefOrder>2</b:RefOrder>
+  </b:Source>
+  <b:Source>
+    <b:Tag>Sag21</b:Tag>
+    <b:SourceType>InternetSite</b:SourceType>
+    <b:Guid>{FF1E2431-CC04-4D4E-9C58-8D312EB034B5}</b:Guid>
+    <b:Author>
+      <b:Author>
+        <b:NameList>
+          <b:Person>
+            <b:Last>Sharma</b:Last>
+            <b:First>Sagar</b:First>
+          </b:Person>
+        </b:NameList>
+      </b:Author>
+    </b:Author>
+    <b:Title>Towards Data Science</b:Title>
+    <b:Year>2021</b:Year>
+    <b:Month>September</b:Month>
+    <b:Day>6</b:Day>
+    <b:URL>https://towardsdatascience.com/activation-functions-neural-networks-1cbd9f8d91d6</b:URL>
+    <b:RefOrder>3</b:RefOrder>
+  </b:Source>
+  <b:Source>
+    <b:Tag>And17</b:Tag>
+    <b:SourceType>InternetSite</b:SourceType>
+    <b:Guid>{AD961935-5190-4BE8-AC0A-0FF8FC818BC7}</b:Guid>
+    <b:Author>
+      <b:Author>
+        <b:NameList>
+          <b:Person>
+            <b:Last>Tch</b:Last>
+            <b:First>Andrew</b:First>
+          </b:Person>
+        </b:NameList>
+      </b:Author>
+    </b:Author>
+    <b:Title>Towards Data Science</b:Title>
+    <b:Year>2017</b:Year>
+    <b:Month>August</b:Month>
+    <b:Day>4</b:Day>
+    <b:URL>https://towardsdatascience.com/the-mostly-complete-chart-of-neural-networks-explained-3fb6f2367464</b:URL>
+    <b:RefOrder>4</b:RefOrder>
+  </b:Source>
+  <b:Source>
+    <b:Tag>Mat17</b:Tag>
+    <b:SourceType>InternetSite</b:SourceType>
+    <b:Guid>{B68EF423-B4FF-489A-88B7-F038E9A41342}</b:Guid>
+    <b:Author>
+      <b:Author>
+        <b:NameList>
+          <b:Person>
+            <b:Last>Ross</b:Last>
+            <b:First>Matt</b:First>
+          </b:Person>
+        </b:NameList>
+      </b:Author>
+    </b:Author>
+    <b:Title>Towards Data Science</b:Title>
+    <b:Year>2017</b:Year>
+    <b:Month>September</b:Month>
+    <b:Day>10</b:Day>
+    <b:URL>https://towardsdatascience.com/under-the-hood-of-neural-network-forward-propagation-the-dreaded-matrix-multiplication-a5360b33426</b:URL>
+    <b:RefOrder>5</b:RefOrder>
+  </b:Source>
+  <b:Source>
+    <b:Tag>Sha21</b:Tag>
+    <b:SourceType>InternetSite</b:SourceType>
+    <b:Guid>{C324A246-85DA-478A-85DD-C628E52E359A}</b:Guid>
+    <b:Author>
+      <b:Author>
+        <b:NameList>
+          <b:Person>
+            <b:Last>Enslin</b:Last>
+            <b:First>Shaun</b:First>
+          </b:Person>
+        </b:NameList>
+      </b:Author>
+    </b:Author>
+    <b:Title>Towards Data Science</b:Title>
+    <b:Year>2021</b:Year>
+    <b:Month>August</b:Month>
+    <b:Day>14</b:Day>
+    <b:URL>https://towardsdatascience.com/the-complete-guide-to-neural-networks-multinomial-classification-4fe88bde7839</b:URL>
+    <b:RefOrder>6</b:RefOrder>
+  </b:Source>
+  <b:Source>
+    <b:Tag>Van21</b:Tag>
+    <b:SourceType>InternetSite</b:SourceType>
+    <b:Guid>{6C9877A4-D026-4A67-8821-45A32E4CA8C6}</b:Guid>
+    <b:Author>
+      <b:Author>
+        <b:NameList>
+          <b:Person>
+            <b:Last>Kaushik</b:Last>
+            <b:First>Vanshika</b:First>
+          </b:Person>
+        </b:NameList>
+      </b:Author>
+    </b:Author>
+    <b:Title>Analytics Steps</b:Title>
+    <b:Year>2021</b:Year>
+    <b:Month>August</b:Month>
+    <b:Day>21</b:Day>
+    <b:URL>https://www.analyticssteps.com/blogs/8-applications-neural-networks</b:URL>
+    <b:RefOrder>7</b:RefOrder>
+  </b:Source>
+  <b:Source>
+    <b:Tag>Pra18</b:Tag>
+    <b:SourceType>InternetSite</b:SourceType>
+    <b:Guid>{99D52083-10CD-4E9B-8B98-E0068DAB206E}</b:Guid>
+    <b:Author>
+      <b:Author>
+        <b:NameList>
+          <b:Person>
+            <b:Last>Prabhu</b:Last>
+          </b:Person>
+        </b:NameList>
+      </b:Author>
+    </b:Author>
+    <b:Title>Medium</b:Title>
+    <b:Year>2018</b:Year>
+    <b:Month>March</b:Month>
+    <b:Day>4</b:Day>
+    <b:URL>https://medium.com/@RaghavPrabhu/understanding-of-convolutional-neural-network-cnn-deep-learning-99760835f148</b:URL>
+    <b:RefOrder>8</b:RefOrder>
+  </b:Source>
+  <b:Source>
+    <b:Tag>Jas19</b:Tag>
+    <b:SourceType>InternetSite</b:SourceType>
+    <b:Guid>{B93B9DE2-8AF2-49AE-83BA-CFB4FE50910C}</b:Guid>
+    <b:Author>
+      <b:Author>
+        <b:NameList>
+          <b:Person>
+            <b:Last>Brownlee</b:Last>
+            <b:First>Jason</b:First>
+          </b:Person>
+        </b:NameList>
+      </b:Author>
+    </b:Author>
+    <b:Title>Machine Learning Mastery</b:Title>
+    <b:Year>2019</b:Year>
+    <b:Month>April</b:Month>
+    <b:Day>17</b:Day>
+    <b:URL>https://machinelearningmastery.com/convolutional-layers-for-deep-learning-neural-networks/</b:URL>
+    <b:RefOrder>9</b:RefOrder>
+  </b:Source>
+  <b:Source>
+    <b:Tag>Raf22</b:Tag>
+    <b:SourceType>InternetSite</b:SourceType>
+    <b:Guid>{BA215C18-9EB5-4F4F-ABF9-E7FA7703E1D4}</b:Guid>
+    <b:Author>
+      <b:Author>
+        <b:NameList>
+          <b:Person>
+            <b:Last>Qayyum</b:Last>
+            <b:First>Rafay</b:First>
+          </b:Person>
+        </b:NameList>
+      </b:Author>
+    </b:Author>
+    <b:Title>Towards AI</b:Title>
+    <b:Year>2022</b:Year>
+    <b:Month>August</b:Month>
+    <b:Day>16</b:Day>
+    <b:URL>https://towardsai.net/p/l/introduction-to-pooling-layers-in-cnn</b:URL>
+    <b:RefOrder>10</b:RefOrder>
+  </b:Source>
+  <b:Source>
+    <b:Tag>Die21</b:Tag>
+    <b:SourceType>InternetSite</b:SourceType>
+    <b:Guid>{256C08C0-74CE-4C26-A990-56C800A04ED0}</b:Guid>
+    <b:Author>
+      <b:Author>
+        <b:NameList>
+          <b:Person>
+            <b:Last>Unzueta</b:Last>
+            <b:First>Diego</b:First>
+          </b:Person>
+        </b:NameList>
+      </b:Author>
+    </b:Author>
+    <b:Title>Towards Data Science</b:Title>
+    <b:Year>2021</b:Year>
+    <b:Month>November</b:Month>
+    <b:Day>13</b:Day>
+    <b:URL>https://towardsdatascience.com/convolutional-layers-vs-fully-connected-layers-364f05ab460b</b:URL>
+    <b:RefOrder>11</b:RefOrder>
+  </b:Source>
+  <b:Source>
+    <b:Tag>Kin22</b:Tag>
+    <b:SourceType>InternetSite</b:SourceType>
+    <b:Guid>{769AAE2B-F7ED-47F5-A3E9-E91EA885A662}</b:Guid>
+    <b:Title>Kinsta</b:Title>
+    <b:Year>2022</b:Year>
+    <b:Month>December</b:Month>
+    <b:Day>13</b:Day>
+    <b:URL>https://kinsta.com/knowledgebase/what-is-github/</b:URL>
+    <b:RefOrder>12</b:RefOrder>
+  </b:Source>
+  <b:Source>
+    <b:Tag>Ben20</b:Tag>
+    <b:SourceType>InternetSite</b:SourceType>
+    <b:Guid>{DDEDB749-262C-4CC0-8D50-60CA03F4AD5D}</b:Guid>
+    <b:Author>
+      <b:Author>
+        <b:NameList>
+          <b:Person>
+            <b:Last>Pryke</b:Last>
+            <b:First>Benjamin</b:First>
+          </b:Person>
+        </b:NameList>
+      </b:Author>
+    </b:Author>
+    <b:Title>Data Quest</b:Title>
+    <b:Year>2020</b:Year>
+    <b:Month>August</b:Month>
+    <b:Day>24</b:Day>
+    <b:URL>https://www.dataquest.io/blog/jupyter-notebook-tutorial/</b:URL>
+    <b:RefOrder>13</b:RefOrder>
+  </b:Source>
+  <b:Source>
+    <b:Tag>Pri23</b:Tag>
+    <b:SourceType>InternetSite</b:SourceType>
+    <b:Guid>{5148318C-EF92-4632-8F4A-70E4B8F0FB98}</b:Guid>
+    <b:Author>
+      <b:Author>
+        <b:NameList>
+          <b:Person>
+            <b:Last>Pedamkar</b:Last>
+            <b:First>Priya</b:First>
+          </b:Person>
+        </b:NameList>
+      </b:Author>
+    </b:Author>
+    <b:Title>EDUCBA</b:Title>
+    <b:Year>2023</b:Year>
+    <b:Month>March</b:Month>
+    <b:Day>13</b:Day>
+    <b:URL>https://www.educba.com/what-is-visual-studio-code/</b:URL>
+    <b:RefOrder>14</b:RefOrder>
+  </b:Source>
+  <b:Source>
+    <b:Tag>Har21</b:Tag>
+    <b:SourceType>InternetSite</b:SourceType>
+    <b:Guid>{FF441C88-9A8D-4B93-B7D1-94C57F2ED1C9}</b:Guid>
+    <b:Author>
+      <b:Author>
+        <b:NameList>
+          <b:Person>
+            <b:Last>Shah</b:Last>
+            <b:First>Hardik</b:First>
+          </b:Person>
+        </b:NameList>
+      </b:Author>
+    </b:Author>
+    <b:Title>Able Bio</b:Title>
+    <b:Year>2021</b:Year>
+    <b:Month>December</b:Month>
+    <b:Day>1</b:Day>
+    <b:URL>https://able.bio/hardikshah/6-reasons-why-flask-is-better-framework-for-web-application-development--cd398f73</b:URL>
+    <b:RefOrder>15</b:RefOrder>
+  </b:Source>
+  <b:Source>
+    <b:Tag>Pra22</b:Tag>
+    <b:SourceType>InternetSite</b:SourceType>
+    <b:Guid>{BB13BC52-CBD8-4A37-B630-1CAF22701CF8}</b:Guid>
+    <b:Author>
+      <b:Author>
+        <b:NameList>
+          <b:Person>
+            <b:Last>Soni</b:Last>
+            <b:First>Pragya</b:First>
+          </b:Person>
+        </b:NameList>
+      </b:Author>
+    </b:Author>
+    <b:Title>Analytics Steps</b:Title>
+    <b:Year>2022</b:Year>
+    <b:Month>January</b:Month>
+    <b:Day>9</b:Day>
+    <b:URL>https://www.analyticssteps.com/blogs/data-augmentation-techniques-benefits-and-applications</b:URL>
+    <b:RefOrder>16</b:RefOrder>
+  </b:Source>
+  <b:Source>
+    <b:Tag>Urv17</b:Tag>
+    <b:SourceType>InternetSite</b:SourceType>
+    <b:Guid>{01BAE6CF-AEF4-4BD5-A361-200C814EF497}</b:Guid>
+    <b:Author>
+      <b:Author>
+        <b:NameList>
+          <b:Person>
+            <b:Last>Jaitley</b:Last>
+            <b:First>Urvashi</b:First>
+          </b:Person>
+        </b:NameList>
+      </b:Author>
+    </b:Author>
+    <b:Title>Medium</b:Title>
+    <b:Year>2017</b:Year>
+    <b:Month>October</b:Month>
+    <b:Day>7</b:Day>
+    <b:URL>https://medium.com/@urvashilluniya/why-data-normalization-is-necessary-for-machine-learning-models-681b65a05029</b:URL>
+    <b:RefOrder>17</b:RefOrder>
+  </b:Source>
+  <b:Source>
+    <b:Tag>Yas19</b:Tag>
+    <b:SourceType>InternetSite</b:SourceType>
+    <b:Guid>{9BE7D39B-71AB-4027-9F2B-8A72D3AC5D77}</b:Guid>
+    <b:Author>
+      <b:Author>
+        <b:NameList>
+          <b:Person>
+            <b:Last>Upadhyay</b:Last>
+            <b:First>Yash</b:First>
+          </b:Person>
+        </b:NameList>
+      </b:Author>
+    </b:Author>
+    <b:Title>Medium</b:Title>
+    <b:Year>2019</b:Year>
+    <b:Month>January</b:Month>
+    <b:Day>4</b:Day>
+    <b:URL>https://medium.com/alumnaiacademy/introduction-to-computer-vision-4fc2a2ba9dc</b:URL>
+    <b:RefOrder>18</b:RefOrder>
+  </b:Source>
+  <b:Source>
+    <b:Tag>Dav20</b:Tag>
+    <b:SourceType>InternetSite</b:SourceType>
+    <b:Guid>{6A20DE3E-894A-4733-98A8-0E56E112F593}</b:Guid>
+    <b:Author>
+      <b:Author>
+        <b:NameList>
+          <b:Person>
+            <b:Last>Giordano</b:Last>
+            <b:First>Davide</b:First>
+          </b:Person>
+        </b:NameList>
+      </b:Author>
+    </b:Author>
+    <b:Title>Towards Data Science</b:Title>
+    <b:Year>2020</b:Year>
+    <b:Month>July</b:Month>
+    <b:Day>25</b:Day>
+    <b:URL>https://towardsdatascience.com/7-tips-to-choose-the-best-optimizer-47bb9c1219e</b:URL>
+    <b:RefOrder>19</b:RefOrder>
+  </b:Source>
+  <b:Source>
+    <b:Tag>Jas191</b:Tag>
+    <b:SourceType>InternetSite</b:SourceType>
+    <b:Guid>{086AB320-1031-4759-BAAD-95E4B1E3AC8A}</b:Guid>
+    <b:Author>
+      <b:Author>
+        <b:NameList>
+          <b:Person>
+            <b:Last>Brownlee</b:Last>
+            <b:First>Jason</b:First>
+          </b:Person>
+        </b:NameList>
+      </b:Author>
+    </b:Author>
+    <b:Title>Machine Learning Mastery</b:Title>
+    <b:Year>2019</b:Year>
+    <b:Month>January</b:Month>
+    <b:Day>30</b:Day>
+    <b:URL>https://machinelearningmastery.com/how-to-choose-loss-functions-when-training-deep-learning-neural-networks/</b:URL>
+    <b:RefOrder>20</b:RefOrder>
+  </b:Source>
+  <b:Source>
+    <b:Tag>Adi18</b:Tag>
+    <b:SourceType>InternetSite</b:SourceType>
+    <b:Guid>{4DCCAEAB-FF63-4006-ABEC-69BD0F3215CD}</b:Guid>
+    <b:Author>
+      <b:Author>
+        <b:NameList>
+          <b:Person>
+            <b:Last>Mishra</b:Last>
+            <b:First>Aditya</b:First>
+          </b:Person>
+        </b:NameList>
+      </b:Author>
+    </b:Author>
+    <b:Title>Towards Data Science</b:Title>
+    <b:Year>2018</b:Year>
+    <b:Month>February</b:Month>
+    <b:Day>24</b:Day>
+    <b:URL>https://towardsdatascience.com/metrics-to-evaluate-your-machine-learning-algorithm-f10ba6e38234</b:URL>
+    <b:RefOrder>21</b:RefOrder>
+  </b:Source>
+  <b:Source>
+    <b:Tag>And19</b:Tag>
+    <b:SourceType>InternetSite</b:SourceType>
+    <b:Guid>{D916BA27-992D-4BD0-98CC-2F4F3FB09944}</b:Guid>
+    <b:Author>
+      <b:Author>
+        <b:NameList>
+          <b:Person>
+            <b:Last>Duong</b:Last>
+            <b:First>Andre</b:First>
+          </b:Person>
+        </b:NameList>
+      </b:Author>
+    </b:Author>
+    <b:Title>KDNuggets</b:Title>
+    <b:Year>2019</b:Year>
+    <b:Month>August</b:Month>
+    <b:URL>https://www.kdnuggets.com/2019/08/keras-callbacks-explained-three-minutes.html</b:URL>
+    <b:RefOrder>22</b:RefOrder>
+  </b:Source>
+  <b:Source>
+    <b:Tag>Mar22</b:Tag>
+    <b:SourceType>InternetSite</b:SourceType>
+    <b:Guid>{DA005B41-CC03-4F35-9CC7-6117EE465FA4}</b:Guid>
+    <b:Author>
+      <b:Author>
+        <b:NameList>
+          <b:Person>
+            <b:Last>Anderson</b:Last>
+            <b:First>Martin</b:First>
+          </b:Person>
+        </b:NameList>
+      </b:Author>
+    </b:Author>
+    <b:Title>Unite AI</b:Title>
+    <b:Year>2022</b:Year>
+    <b:Month>December</b:Month>
+    <b:Day>9</b:Day>
+    <b:URL>https://www.unite.ai/better-machine-learning-performance-through-cnn-based-image-resizing/</b:URL>
+    <b:RefOrder>23</b:RefOrder>
+  </b:Source>
+</b:Sources>
 </file>
 
-<file path=customXml/itemProps4.xml><?xml version="1.0" encoding="utf-8"?>
+<file path=customXml/itemProps1.xml><?xml version="1.0" encoding="utf-8"?>
 <ds:datastoreItem xmlns:ds="http://schemas.openxmlformats.org/officeDocument/2006/customXml" ds:itemID="{5BE40977-15C1-4F89-8625-D3B696DD90BF}">
   <ds:schemaRefs/>
 </ds:datastoreItem>
 </file>
 
-<file path=customXml/itemProps5.xml><?xml version="1.0" encoding="utf-8"?>
+<file path=customXml/itemProps2.xml><?xml version="1.0" encoding="utf-8"?>
 <ds:datastoreItem xmlns:ds="http://schemas.openxmlformats.org/officeDocument/2006/customXml" ds:itemID="{4C16F08E-9E71-41C7-B8C9-FC1067B7DCB6}">
   <ds:schemaRefs>
     <ds:schemaRef ds:uri="http://schemas.microsoft.com/office/2006/metadata/contentType"/>
@@ -31534,4 +34101,29 @@
     <ds:schemaRef ds:uri="http://schemas.microsoft.com/internal/obd"/>
   </ds:schemaRefs>
 </ds:datastoreItem>
+</file>
+
+<file path=customXml/itemProps3.xml><?xml version="1.0" encoding="utf-8"?>
+<ds:datastoreItem xmlns:ds="http://schemas.openxmlformats.org/officeDocument/2006/customXml" ds:itemID="{BDEB47F2-D15B-47C7-869F-26B3F1C0D541}">
+  <ds:schemaRefs>
+    <ds:schemaRef ds:uri="http://schemas.microsoft.com/sharepoint/v3/contenttype/forms"/>
+  </ds:schemaRefs>
+</ds:datastoreItem>
+</file>
+
+<file path=customXml/itemProps4.xml><?xml version="1.0" encoding="utf-8"?>
+<ds:datastoreItem xmlns:ds="http://schemas.openxmlformats.org/officeDocument/2006/customXml" ds:itemID="{8E63779A-67AF-431B-B3F0-121768C7239D}">
+  <ds:schemaRefs>
+    <ds:schemaRef ds:uri="http://schemas.microsoft.com/office/2006/metadata/properties"/>
+    <ds:schemaRef ds:uri="http://schemas.microsoft.com/office/infopath/2007/PartnerControls"/>
+  </ds:schemaRefs>
+</ds:datastoreItem>
+</file>
+
+<file path=customXml/itemProps5.xml><?xml version="1.0" encoding="utf-8"?>
+<ds:datastoreItem xmlns:ds="http://schemas.openxmlformats.org/officeDocument/2006/customXml" ds:itemID="{E164D6CC-9AA5-4C87-AF61-0A100E922F14}">
+  <ds:schemaRefs>
+    <ds:schemaRef ds:uri="http://schemas.openxmlformats.org/officeDocument/2006/bibliography"/>
+  </ds:schemaRefs>
+</ds:datastoreItem>
 </file>
</xml_diff>